<commit_message>
pulling tags from backend into the frontend
</commit_message>
<xml_diff>
--- a/documentatie/documentatie_disertatie.docx
+++ b/documentatie/documentatie_disertatie.docx
@@ -272,6 +272,7 @@
         <w:p>
           <w:pPr>
             <w:pStyle w:val="TOCHeading"/>
+            <w:spacing w:line="240" w:lineRule="auto"/>
             <w:rPr>
               <w:rFonts w:ascii="Times New Roman" w:hAnsi="Times New Roman" w:cs="Times New Roman"/>
             </w:rPr>
@@ -285,14 +286,23 @@
         </w:p>
         <w:p>
           <w:pPr>
-            <w:pStyle w:val="TOCHeading"/>
+            <w:pStyle w:val="TOC1"/>
+            <w:tabs>
+              <w:tab w:val="left" w:pos="440"/>
+              <w:tab w:val="right" w:leader="dot" w:pos="9350"/>
+            </w:tabs>
+            <w:spacing w:line="240" w:lineRule="auto"/>
             <w:rPr>
+              <w:rFonts w:eastAsiaTheme="minorEastAsia"/>
               <w:noProof/>
             </w:rPr>
           </w:pPr>
           <w:r>
             <w:rPr>
-              <w:rFonts w:ascii="Times New Roman" w:hAnsi="Times New Roman" w:cs="Times New Roman"/>
+              <w:rFonts w:ascii="Times New Roman" w:eastAsiaTheme="majorEastAsia" w:hAnsi="Times New Roman" w:cs="Times New Roman"/>
+              <w:color w:val="2E74B5" w:themeColor="accent1" w:themeShade="BF"/>
+              <w:sz w:val="32"/>
+              <w:szCs w:val="32"/>
             </w:rPr>
             <w:fldChar w:fldCharType="begin"/>
           </w:r>
@@ -304,24 +314,14 @@
           </w:r>
           <w:r>
             <w:rPr>
-              <w:rFonts w:ascii="Times New Roman" w:hAnsi="Times New Roman" w:cs="Times New Roman"/>
+              <w:rFonts w:ascii="Times New Roman" w:eastAsiaTheme="majorEastAsia" w:hAnsi="Times New Roman" w:cs="Times New Roman"/>
+              <w:color w:val="2E74B5" w:themeColor="accent1" w:themeShade="BF"/>
+              <w:sz w:val="32"/>
+              <w:szCs w:val="32"/>
             </w:rPr>
             <w:fldChar w:fldCharType="separate"/>
           </w:r>
-        </w:p>
-        <w:p>
-          <w:pPr>
-            <w:pStyle w:val="TOC1"/>
-            <w:tabs>
-              <w:tab w:val="left" w:pos="440"/>
-              <w:tab w:val="right" w:leader="dot" w:pos="9350"/>
-            </w:tabs>
-            <w:rPr>
-              <w:rFonts w:eastAsiaTheme="minorEastAsia"/>
-              <w:noProof/>
-            </w:rPr>
-          </w:pPr>
-          <w:hyperlink w:anchor="_Toc132900228" w:history="1">
+          <w:hyperlink w:anchor="_Toc133327669" w:history="1">
             <w:r>
               <w:rPr>
                 <w:rStyle w:val="Hyperlink"/>
@@ -364,7 +364,7 @@
                 <w:noProof/>
                 <w:webHidden/>
               </w:rPr>
-              <w:instrText xml:space="preserve"> PAGEREF _Toc132900228 \h </w:instrText>
+              <w:instrText xml:space="preserve"> PAGEREF _Toc133327669 \h </w:instrText>
             </w:r>
             <w:r>
               <w:rPr>
@@ -384,7 +384,7 @@
                 <w:noProof/>
                 <w:webHidden/>
               </w:rPr>
-              <w:t>2</w:t>
+              <w:t>3</w:t>
             </w:r>
             <w:r>
               <w:rPr>
@@ -402,12 +402,13 @@
               <w:tab w:val="left" w:pos="440"/>
               <w:tab w:val="right" w:leader="dot" w:pos="9350"/>
             </w:tabs>
+            <w:spacing w:line="240" w:lineRule="auto"/>
             <w:rPr>
               <w:rFonts w:eastAsiaTheme="minorEastAsia"/>
               <w:noProof/>
             </w:rPr>
           </w:pPr>
-          <w:hyperlink w:anchor="_Toc132900229" w:history="1">
+          <w:hyperlink w:anchor="_Toc133327670" w:history="1">
             <w:r>
               <w:rPr>
                 <w:rStyle w:val="Hyperlink"/>
@@ -450,7 +451,7 @@
                 <w:noProof/>
                 <w:webHidden/>
               </w:rPr>
-              <w:instrText xml:space="preserve"> PAGEREF _Toc132900229 \h </w:instrText>
+              <w:instrText xml:space="preserve"> PAGEREF _Toc133327670 \h </w:instrText>
             </w:r>
             <w:r>
               <w:rPr>
@@ -470,7 +471,7 @@
                 <w:noProof/>
                 <w:webHidden/>
               </w:rPr>
-              <w:t>3</w:t>
+              <w:t>4</w:t>
             </w:r>
             <w:r>
               <w:rPr>
@@ -487,12 +488,13 @@
             <w:tabs>
               <w:tab w:val="right" w:leader="dot" w:pos="9350"/>
             </w:tabs>
+            <w:spacing w:line="240" w:lineRule="auto"/>
             <w:rPr>
               <w:rFonts w:eastAsiaTheme="minorEastAsia"/>
               <w:noProof/>
             </w:rPr>
           </w:pPr>
-          <w:hyperlink w:anchor="_Toc132900230" w:history="1">
+          <w:hyperlink w:anchor="_Toc133327671" w:history="1">
             <w:r>
               <w:rPr>
                 <w:rStyle w:val="Hyperlink"/>
@@ -520,7 +522,7 @@
                 <w:noProof/>
                 <w:webHidden/>
               </w:rPr>
-              <w:instrText xml:space="preserve"> PAGEREF _Toc132900230 \h </w:instrText>
+              <w:instrText xml:space="preserve"> PAGEREF _Toc133327671 \h </w:instrText>
             </w:r>
             <w:r>
               <w:rPr>
@@ -540,7 +542,7 @@
                 <w:noProof/>
                 <w:webHidden/>
               </w:rPr>
-              <w:t>4</w:t>
+              <w:t>5</w:t>
             </w:r>
             <w:r>
               <w:rPr>
@@ -557,12 +559,13 @@
             <w:tabs>
               <w:tab w:val="right" w:leader="dot" w:pos="9350"/>
             </w:tabs>
+            <w:spacing w:line="240" w:lineRule="auto"/>
             <w:rPr>
               <w:rFonts w:eastAsiaTheme="minorEastAsia"/>
               <w:noProof/>
             </w:rPr>
           </w:pPr>
-          <w:hyperlink w:anchor="_Toc132900231" w:history="1">
+          <w:hyperlink w:anchor="_Toc133327672" w:history="1">
             <w:r>
               <w:rPr>
                 <w:rStyle w:val="Hyperlink"/>
@@ -590,7 +593,7 @@
                 <w:noProof/>
                 <w:webHidden/>
               </w:rPr>
-              <w:instrText xml:space="preserve"> PAGEREF _Toc132900231 \h </w:instrText>
+              <w:instrText xml:space="preserve"> PAGEREF _Toc133327672 \h </w:instrText>
             </w:r>
             <w:r>
               <w:rPr>
@@ -610,7 +613,7 @@
                 <w:noProof/>
                 <w:webHidden/>
               </w:rPr>
-              <w:t>4</w:t>
+              <w:t>5</w:t>
             </w:r>
             <w:r>
               <w:rPr>
@@ -627,12 +630,13 @@
             <w:tabs>
               <w:tab w:val="right" w:leader="dot" w:pos="9350"/>
             </w:tabs>
+            <w:spacing w:line="240" w:lineRule="auto"/>
             <w:rPr>
               <w:rFonts w:eastAsiaTheme="minorEastAsia"/>
               <w:noProof/>
             </w:rPr>
           </w:pPr>
-          <w:hyperlink w:anchor="_Toc132900232" w:history="1">
+          <w:hyperlink w:anchor="_Toc133327673" w:history="1">
             <w:r>
               <w:rPr>
                 <w:rStyle w:val="Hyperlink"/>
@@ -660,7 +664,7 @@
                 <w:noProof/>
                 <w:webHidden/>
               </w:rPr>
-              <w:instrText xml:space="preserve"> PAGEREF _Toc132900232 \h </w:instrText>
+              <w:instrText xml:space="preserve"> PAGEREF _Toc133327673 \h </w:instrText>
             </w:r>
             <w:r>
               <w:rPr>
@@ -680,7 +684,7 @@
                 <w:noProof/>
                 <w:webHidden/>
               </w:rPr>
-              <w:t>4</w:t>
+              <w:t>5</w:t>
             </w:r>
             <w:r>
               <w:rPr>
@@ -697,12 +701,13 @@
             <w:tabs>
               <w:tab w:val="right" w:leader="dot" w:pos="9350"/>
             </w:tabs>
+            <w:spacing w:line="240" w:lineRule="auto"/>
             <w:rPr>
               <w:rFonts w:eastAsiaTheme="minorEastAsia"/>
               <w:noProof/>
             </w:rPr>
           </w:pPr>
-          <w:hyperlink w:anchor="_Toc132900233" w:history="1">
+          <w:hyperlink w:anchor="_Toc133327674" w:history="1">
             <w:r>
               <w:rPr>
                 <w:rStyle w:val="Hyperlink"/>
@@ -730,7 +735,7 @@
                 <w:noProof/>
                 <w:webHidden/>
               </w:rPr>
-              <w:instrText xml:space="preserve"> PAGEREF _Toc132900233 \h </w:instrText>
+              <w:instrText xml:space="preserve"> PAGEREF _Toc133327674 \h </w:instrText>
             </w:r>
             <w:r>
               <w:rPr>
@@ -750,7 +755,7 @@
                 <w:noProof/>
                 <w:webHidden/>
               </w:rPr>
-              <w:t>4</w:t>
+              <w:t>5</w:t>
             </w:r>
             <w:r>
               <w:rPr>
@@ -768,12 +773,13 @@
               <w:tab w:val="left" w:pos="440"/>
               <w:tab w:val="right" w:leader="dot" w:pos="9350"/>
             </w:tabs>
+            <w:spacing w:line="240" w:lineRule="auto"/>
             <w:rPr>
               <w:rFonts w:eastAsiaTheme="minorEastAsia"/>
               <w:noProof/>
             </w:rPr>
           </w:pPr>
-          <w:hyperlink w:anchor="_Toc132900234" w:history="1">
+          <w:hyperlink w:anchor="_Toc133327675" w:history="1">
             <w:r>
               <w:rPr>
                 <w:rStyle w:val="Hyperlink"/>
@@ -816,7 +822,7 @@
                 <w:noProof/>
                 <w:webHidden/>
               </w:rPr>
-              <w:instrText xml:space="preserve"> PAGEREF _Toc132900234 \h </w:instrText>
+              <w:instrText xml:space="preserve"> PAGEREF _Toc133327675 \h </w:instrText>
             </w:r>
             <w:r>
               <w:rPr>
@@ -836,7 +842,7 @@
                 <w:noProof/>
                 <w:webHidden/>
               </w:rPr>
-              <w:t>5</w:t>
+              <w:t>6</w:t>
             </w:r>
             <w:r>
               <w:rPr>
@@ -853,12 +859,13 @@
             <w:tabs>
               <w:tab w:val="right" w:leader="dot" w:pos="9350"/>
             </w:tabs>
+            <w:spacing w:line="240" w:lineRule="auto"/>
             <w:rPr>
               <w:rFonts w:eastAsiaTheme="minorEastAsia"/>
               <w:noProof/>
             </w:rPr>
           </w:pPr>
-          <w:hyperlink w:anchor="_Toc132900235" w:history="1">
+          <w:hyperlink w:anchor="_Toc133327676" w:history="1">
             <w:r>
               <w:rPr>
                 <w:rStyle w:val="Hyperlink"/>
@@ -886,7 +893,7 @@
                 <w:noProof/>
                 <w:webHidden/>
               </w:rPr>
-              <w:instrText xml:space="preserve"> PAGEREF _Toc132900235 \h </w:instrText>
+              <w:instrText xml:space="preserve"> PAGEREF _Toc133327676 \h </w:instrText>
             </w:r>
             <w:r>
               <w:rPr>
@@ -906,7 +913,7 @@
                 <w:noProof/>
                 <w:webHidden/>
               </w:rPr>
-              <w:t>5</w:t>
+              <w:t>6</w:t>
             </w:r>
             <w:r>
               <w:rPr>
@@ -923,12 +930,13 @@
             <w:tabs>
               <w:tab w:val="right" w:leader="dot" w:pos="9350"/>
             </w:tabs>
+            <w:spacing w:line="240" w:lineRule="auto"/>
             <w:rPr>
               <w:rFonts w:eastAsiaTheme="minorEastAsia"/>
               <w:noProof/>
             </w:rPr>
           </w:pPr>
-          <w:hyperlink w:anchor="_Toc132900236" w:history="1">
+          <w:hyperlink w:anchor="_Toc133327677" w:history="1">
             <w:r>
               <w:rPr>
                 <w:rStyle w:val="Hyperlink"/>
@@ -956,7 +964,7 @@
                 <w:noProof/>
                 <w:webHidden/>
               </w:rPr>
-              <w:instrText xml:space="preserve"> PAGEREF _Toc132900236 \h </w:instrText>
+              <w:instrText xml:space="preserve"> PAGEREF _Toc133327677 \h </w:instrText>
             </w:r>
             <w:r>
               <w:rPr>
@@ -976,7 +984,7 @@
                 <w:noProof/>
                 <w:webHidden/>
               </w:rPr>
-              <w:t>5</w:t>
+              <w:t>6</w:t>
             </w:r>
             <w:r>
               <w:rPr>
@@ -993,12 +1001,13 @@
             <w:tabs>
               <w:tab w:val="right" w:leader="dot" w:pos="9350"/>
             </w:tabs>
+            <w:spacing w:line="240" w:lineRule="auto"/>
             <w:rPr>
               <w:rFonts w:eastAsiaTheme="minorEastAsia"/>
               <w:noProof/>
             </w:rPr>
           </w:pPr>
-          <w:hyperlink w:anchor="_Toc132900237" w:history="1">
+          <w:hyperlink w:anchor="_Toc133327678" w:history="1">
             <w:r>
               <w:rPr>
                 <w:rStyle w:val="Hyperlink"/>
@@ -1026,7 +1035,7 @@
                 <w:noProof/>
                 <w:webHidden/>
               </w:rPr>
-              <w:instrText xml:space="preserve"> PAGEREF _Toc132900237 \h </w:instrText>
+              <w:instrText xml:space="preserve"> PAGEREF _Toc133327678 \h </w:instrText>
             </w:r>
             <w:r>
               <w:rPr>
@@ -1046,7 +1055,7 @@
                 <w:noProof/>
                 <w:webHidden/>
               </w:rPr>
-              <w:t>5</w:t>
+              <w:t>6</w:t>
             </w:r>
             <w:r>
               <w:rPr>
@@ -1063,12 +1072,13 @@
             <w:tabs>
               <w:tab w:val="right" w:leader="dot" w:pos="9350"/>
             </w:tabs>
+            <w:spacing w:line="240" w:lineRule="auto"/>
             <w:rPr>
               <w:rFonts w:eastAsiaTheme="minorEastAsia"/>
               <w:noProof/>
             </w:rPr>
           </w:pPr>
-          <w:hyperlink w:anchor="_Toc132900238" w:history="1">
+          <w:hyperlink w:anchor="_Toc133327679" w:history="1">
             <w:r>
               <w:rPr>
                 <w:rStyle w:val="Hyperlink"/>
@@ -1096,7 +1106,7 @@
                 <w:noProof/>
                 <w:webHidden/>
               </w:rPr>
-              <w:instrText xml:space="preserve"> PAGEREF _Toc132900238 \h </w:instrText>
+              <w:instrText xml:space="preserve"> PAGEREF _Toc133327679 \h </w:instrText>
             </w:r>
             <w:r>
               <w:rPr>
@@ -1116,7 +1126,7 @@
                 <w:noProof/>
                 <w:webHidden/>
               </w:rPr>
-              <w:t>6</w:t>
+              <w:t>7</w:t>
             </w:r>
             <w:r>
               <w:rPr>
@@ -1133,12 +1143,13 @@
             <w:tabs>
               <w:tab w:val="right" w:leader="dot" w:pos="9350"/>
             </w:tabs>
+            <w:spacing w:line="240" w:lineRule="auto"/>
             <w:rPr>
               <w:rFonts w:eastAsiaTheme="minorEastAsia"/>
               <w:noProof/>
             </w:rPr>
           </w:pPr>
-          <w:hyperlink w:anchor="_Toc132900239" w:history="1">
+          <w:hyperlink w:anchor="_Toc133327680" w:history="1">
             <w:r>
               <w:rPr>
                 <w:rStyle w:val="Hyperlink"/>
@@ -1166,7 +1177,7 @@
                 <w:noProof/>
                 <w:webHidden/>
               </w:rPr>
-              <w:instrText xml:space="preserve"> PAGEREF _Toc132900239 \h </w:instrText>
+              <w:instrText xml:space="preserve"> PAGEREF _Toc133327680 \h </w:instrText>
             </w:r>
             <w:r>
               <w:rPr>
@@ -1186,7 +1197,7 @@
                 <w:noProof/>
                 <w:webHidden/>
               </w:rPr>
-              <w:t>6</w:t>
+              <w:t>8</w:t>
             </w:r>
             <w:r>
               <w:rPr>
@@ -1203,12 +1214,13 @@
             <w:tabs>
               <w:tab w:val="right" w:leader="dot" w:pos="9350"/>
             </w:tabs>
+            <w:spacing w:line="240" w:lineRule="auto"/>
             <w:rPr>
               <w:rFonts w:eastAsiaTheme="minorEastAsia"/>
               <w:noProof/>
             </w:rPr>
           </w:pPr>
-          <w:hyperlink w:anchor="_Toc132900240" w:history="1">
+          <w:hyperlink w:anchor="_Toc133327681" w:history="1">
             <w:r>
               <w:rPr>
                 <w:rStyle w:val="Hyperlink"/>
@@ -1236,7 +1248,7 @@
                 <w:noProof/>
                 <w:webHidden/>
               </w:rPr>
-              <w:instrText xml:space="preserve"> PAGEREF _Toc132900240 \h </w:instrText>
+              <w:instrText xml:space="preserve"> PAGEREF _Toc133327681 \h </w:instrText>
             </w:r>
             <w:r>
               <w:rPr>
@@ -1256,7 +1268,7 @@
                 <w:noProof/>
                 <w:webHidden/>
               </w:rPr>
-              <w:t>6</w:t>
+              <w:t>8</w:t>
             </w:r>
             <w:r>
               <w:rPr>
@@ -1273,12 +1285,13 @@
             <w:tabs>
               <w:tab w:val="right" w:leader="dot" w:pos="9350"/>
             </w:tabs>
+            <w:spacing w:line="240" w:lineRule="auto"/>
             <w:rPr>
               <w:rFonts w:eastAsiaTheme="minorEastAsia"/>
               <w:noProof/>
             </w:rPr>
           </w:pPr>
-          <w:hyperlink w:anchor="_Toc132900241" w:history="1">
+          <w:hyperlink w:anchor="_Toc133327682" w:history="1">
             <w:r>
               <w:rPr>
                 <w:rStyle w:val="Hyperlink"/>
@@ -1306,7 +1319,7 @@
                 <w:noProof/>
                 <w:webHidden/>
               </w:rPr>
-              <w:instrText xml:space="preserve"> PAGEREF _Toc132900241 \h </w:instrText>
+              <w:instrText xml:space="preserve"> PAGEREF _Toc133327682 \h </w:instrText>
             </w:r>
             <w:r>
               <w:rPr>
@@ -1326,7 +1339,7 @@
                 <w:noProof/>
                 <w:webHidden/>
               </w:rPr>
-              <w:t>6</w:t>
+              <w:t>9</w:t>
             </w:r>
             <w:r>
               <w:rPr>
@@ -1343,12 +1356,13 @@
             <w:tabs>
               <w:tab w:val="right" w:leader="dot" w:pos="9350"/>
             </w:tabs>
+            <w:spacing w:line="240" w:lineRule="auto"/>
             <w:rPr>
               <w:rFonts w:eastAsiaTheme="minorEastAsia"/>
               <w:noProof/>
             </w:rPr>
           </w:pPr>
-          <w:hyperlink w:anchor="_Toc132900242" w:history="1">
+          <w:hyperlink w:anchor="_Toc133327683" w:history="1">
             <w:r>
               <w:rPr>
                 <w:rStyle w:val="Hyperlink"/>
@@ -1376,7 +1390,7 @@
                 <w:noProof/>
                 <w:webHidden/>
               </w:rPr>
-              <w:instrText xml:space="preserve"> PAGEREF _Toc132900242 \h </w:instrText>
+              <w:instrText xml:space="preserve"> PAGEREF _Toc133327683 \h </w:instrText>
             </w:r>
             <w:r>
               <w:rPr>
@@ -1396,7 +1410,7 @@
                 <w:noProof/>
                 <w:webHidden/>
               </w:rPr>
-              <w:t>6</w:t>
+              <w:t>9</w:t>
             </w:r>
             <w:r>
               <w:rPr>
@@ -1413,19 +1427,20 @@
             <w:tabs>
               <w:tab w:val="right" w:leader="dot" w:pos="9350"/>
             </w:tabs>
+            <w:spacing w:line="240" w:lineRule="auto"/>
             <w:rPr>
               <w:rFonts w:eastAsiaTheme="minorEastAsia"/>
               <w:noProof/>
             </w:rPr>
           </w:pPr>
-          <w:hyperlink w:anchor="_Toc132900243" w:history="1">
+          <w:hyperlink w:anchor="_Toc133327684" w:history="1">
             <w:r>
               <w:rPr>
                 <w:rStyle w:val="Hyperlink"/>
                 <w:rFonts w:ascii="Times New Roman" w:hAnsi="Times New Roman" w:cs="Times New Roman"/>
                 <w:noProof/>
               </w:rPr>
-              <w:t>3.2.2) Spring framework</w:t>
+              <w:t>3.2.2) Spring</w:t>
             </w:r>
             <w:r>
               <w:rPr>
@@ -1446,7 +1461,7 @@
                 <w:noProof/>
                 <w:webHidden/>
               </w:rPr>
-              <w:instrText xml:space="preserve"> PAGEREF _Toc132900243 \h </w:instrText>
+              <w:instrText xml:space="preserve"> PAGEREF _Toc133327684 \h </w:instrText>
             </w:r>
             <w:r>
               <w:rPr>
@@ -1466,7 +1481,7 @@
                 <w:noProof/>
                 <w:webHidden/>
               </w:rPr>
-              <w:t>6</w:t>
+              <w:t>10</w:t>
             </w:r>
             <w:r>
               <w:rPr>
@@ -1483,19 +1498,20 @@
             <w:tabs>
               <w:tab w:val="right" w:leader="dot" w:pos="9350"/>
             </w:tabs>
+            <w:spacing w:line="240" w:lineRule="auto"/>
             <w:rPr>
               <w:rFonts w:eastAsiaTheme="minorEastAsia"/>
               <w:noProof/>
             </w:rPr>
           </w:pPr>
-          <w:hyperlink w:anchor="_Toc132900244" w:history="1">
+          <w:hyperlink w:anchor="_Toc133327685" w:history="1">
             <w:r>
               <w:rPr>
                 <w:rStyle w:val="Hyperlink"/>
                 <w:rFonts w:ascii="Times New Roman" w:hAnsi="Times New Roman" w:cs="Times New Roman"/>
                 <w:noProof/>
               </w:rPr>
-              <w:t>3.2.3) Spring Boot framework</w:t>
+              <w:t>3.2.3) Spring Boot</w:t>
             </w:r>
             <w:r>
               <w:rPr>
@@ -1516,7 +1532,7 @@
                 <w:noProof/>
                 <w:webHidden/>
               </w:rPr>
-              <w:instrText xml:space="preserve"> PAGEREF _Toc132900244 \h </w:instrText>
+              <w:instrText xml:space="preserve"> PAGEREF _Toc133327685 \h </w:instrText>
             </w:r>
             <w:r>
               <w:rPr>
@@ -1536,7 +1552,78 @@
                 <w:noProof/>
                 <w:webHidden/>
               </w:rPr>
-              <w:t>6</w:t>
+              <w:t>10</w:t>
+            </w:r>
+            <w:r>
+              <w:rPr>
+                <w:noProof/>
+                <w:webHidden/>
+              </w:rPr>
+              <w:fldChar w:fldCharType="end"/>
+            </w:r>
+          </w:hyperlink>
+        </w:p>
+        <w:p>
+          <w:pPr>
+            <w:pStyle w:val="TOC3"/>
+            <w:tabs>
+              <w:tab w:val="right" w:leader="dot" w:pos="9350"/>
+            </w:tabs>
+            <w:spacing w:line="240" w:lineRule="auto"/>
+            <w:rPr>
+              <w:rFonts w:eastAsiaTheme="minorEastAsia"/>
+              <w:noProof/>
+            </w:rPr>
+          </w:pPr>
+          <w:hyperlink w:anchor="_Toc133327686" w:history="1">
+            <w:r>
+              <w:rPr>
+                <w:rStyle w:val="Hyperlink"/>
+                <w:rFonts w:ascii="Times New Roman" w:hAnsi="Times New Roman" w:cs="Times New Roman"/>
+                <w:noProof/>
+              </w:rPr>
+              <w:t>3.2.4) PostgreSQL</w:t>
+            </w:r>
+            <w:r>
+              <w:rPr>
+                <w:noProof/>
+                <w:webHidden/>
+              </w:rPr>
+              <w:tab/>
+            </w:r>
+            <w:r>
+              <w:rPr>
+                <w:noProof/>
+                <w:webHidden/>
+              </w:rPr>
+              <w:fldChar w:fldCharType="begin"/>
+            </w:r>
+            <w:r>
+              <w:rPr>
+                <w:noProof/>
+                <w:webHidden/>
+              </w:rPr>
+              <w:instrText xml:space="preserve"> PAGEREF _Toc133327686 \h </w:instrText>
+            </w:r>
+            <w:r>
+              <w:rPr>
+                <w:noProof/>
+                <w:webHidden/>
+              </w:rPr>
+            </w:r>
+            <w:r>
+              <w:rPr>
+                <w:noProof/>
+                <w:webHidden/>
+              </w:rPr>
+              <w:fldChar w:fldCharType="separate"/>
+            </w:r>
+            <w:r>
+              <w:rPr>
+                <w:noProof/>
+                <w:webHidden/>
+              </w:rPr>
+              <w:t>11</w:t>
             </w:r>
             <w:r>
               <w:rPr>
@@ -1553,12 +1640,13 @@
             <w:tabs>
               <w:tab w:val="right" w:leader="dot" w:pos="9350"/>
             </w:tabs>
+            <w:spacing w:line="240" w:lineRule="auto"/>
             <w:rPr>
               <w:rFonts w:eastAsiaTheme="minorEastAsia"/>
               <w:noProof/>
             </w:rPr>
           </w:pPr>
-          <w:hyperlink w:anchor="_Toc132900245" w:history="1">
+          <w:hyperlink w:anchor="_Toc133327687" w:history="1">
             <w:r>
               <w:rPr>
                 <w:rStyle w:val="Hyperlink"/>
@@ -1586,7 +1674,7 @@
                 <w:noProof/>
                 <w:webHidden/>
               </w:rPr>
-              <w:instrText xml:space="preserve"> PAGEREF _Toc132900245 \h </w:instrText>
+              <w:instrText xml:space="preserve"> PAGEREF _Toc133327687 \h </w:instrText>
             </w:r>
             <w:r>
               <w:rPr>
@@ -1606,7 +1694,220 @@
                 <w:noProof/>
                 <w:webHidden/>
               </w:rPr>
-              <w:t>6</w:t>
+              <w:t>12</w:t>
+            </w:r>
+            <w:r>
+              <w:rPr>
+                <w:noProof/>
+                <w:webHidden/>
+              </w:rPr>
+              <w:fldChar w:fldCharType="end"/>
+            </w:r>
+          </w:hyperlink>
+        </w:p>
+        <w:p>
+          <w:pPr>
+            <w:pStyle w:val="TOC3"/>
+            <w:tabs>
+              <w:tab w:val="right" w:leader="dot" w:pos="9350"/>
+            </w:tabs>
+            <w:spacing w:line="240" w:lineRule="auto"/>
+            <w:rPr>
+              <w:rFonts w:eastAsiaTheme="minorEastAsia"/>
+              <w:noProof/>
+            </w:rPr>
+          </w:pPr>
+          <w:hyperlink w:anchor="_Toc133327688" w:history="1">
+            <w:r>
+              <w:rPr>
+                <w:rStyle w:val="Hyperlink"/>
+                <w:rFonts w:ascii="Times New Roman" w:hAnsi="Times New Roman" w:cs="Times New Roman"/>
+                <w:noProof/>
+              </w:rPr>
+              <w:t>3.3.1) React</w:t>
+            </w:r>
+            <w:r>
+              <w:rPr>
+                <w:noProof/>
+                <w:webHidden/>
+              </w:rPr>
+              <w:tab/>
+            </w:r>
+            <w:r>
+              <w:rPr>
+                <w:noProof/>
+                <w:webHidden/>
+              </w:rPr>
+              <w:fldChar w:fldCharType="begin"/>
+            </w:r>
+            <w:r>
+              <w:rPr>
+                <w:noProof/>
+                <w:webHidden/>
+              </w:rPr>
+              <w:instrText xml:space="preserve"> PAGEREF _Toc133327688 \h </w:instrText>
+            </w:r>
+            <w:r>
+              <w:rPr>
+                <w:noProof/>
+                <w:webHidden/>
+              </w:rPr>
+            </w:r>
+            <w:r>
+              <w:rPr>
+                <w:noProof/>
+                <w:webHidden/>
+              </w:rPr>
+              <w:fldChar w:fldCharType="separate"/>
+            </w:r>
+            <w:r>
+              <w:rPr>
+                <w:noProof/>
+                <w:webHidden/>
+              </w:rPr>
+              <w:t>12</w:t>
+            </w:r>
+            <w:r>
+              <w:rPr>
+                <w:noProof/>
+                <w:webHidden/>
+              </w:rPr>
+              <w:fldChar w:fldCharType="end"/>
+            </w:r>
+          </w:hyperlink>
+        </w:p>
+        <w:p>
+          <w:pPr>
+            <w:pStyle w:val="TOC3"/>
+            <w:tabs>
+              <w:tab w:val="right" w:leader="dot" w:pos="9350"/>
+            </w:tabs>
+            <w:spacing w:line="240" w:lineRule="auto"/>
+            <w:rPr>
+              <w:rFonts w:eastAsiaTheme="minorEastAsia"/>
+              <w:noProof/>
+            </w:rPr>
+          </w:pPr>
+          <w:hyperlink w:anchor="_Toc133327689" w:history="1">
+            <w:r>
+              <w:rPr>
+                <w:rStyle w:val="Hyperlink"/>
+                <w:rFonts w:ascii="Times New Roman" w:hAnsi="Times New Roman" w:cs="Times New Roman"/>
+                <w:noProof/>
+              </w:rPr>
+              <w:t>3.3.2) Aplicatii pentru telefon</w:t>
+            </w:r>
+            <w:r>
+              <w:rPr>
+                <w:noProof/>
+                <w:webHidden/>
+              </w:rPr>
+              <w:tab/>
+            </w:r>
+            <w:r>
+              <w:rPr>
+                <w:noProof/>
+                <w:webHidden/>
+              </w:rPr>
+              <w:fldChar w:fldCharType="begin"/>
+            </w:r>
+            <w:r>
+              <w:rPr>
+                <w:noProof/>
+                <w:webHidden/>
+              </w:rPr>
+              <w:instrText xml:space="preserve"> PAGEREF _Toc133327689 \h </w:instrText>
+            </w:r>
+            <w:r>
+              <w:rPr>
+                <w:noProof/>
+                <w:webHidden/>
+              </w:rPr>
+            </w:r>
+            <w:r>
+              <w:rPr>
+                <w:noProof/>
+                <w:webHidden/>
+              </w:rPr>
+              <w:fldChar w:fldCharType="separate"/>
+            </w:r>
+            <w:r>
+              <w:rPr>
+                <w:noProof/>
+                <w:webHidden/>
+              </w:rPr>
+              <w:t>12</w:t>
+            </w:r>
+            <w:r>
+              <w:rPr>
+                <w:noProof/>
+                <w:webHidden/>
+              </w:rPr>
+              <w:fldChar w:fldCharType="end"/>
+            </w:r>
+          </w:hyperlink>
+        </w:p>
+        <w:p>
+          <w:pPr>
+            <w:pStyle w:val="TOC3"/>
+            <w:tabs>
+              <w:tab w:val="right" w:leader="dot" w:pos="9350"/>
+            </w:tabs>
+            <w:spacing w:line="240" w:lineRule="auto"/>
+            <w:rPr>
+              <w:rFonts w:eastAsiaTheme="minorEastAsia"/>
+              <w:noProof/>
+            </w:rPr>
+          </w:pPr>
+          <w:hyperlink w:anchor="_Toc133327690" w:history="1">
+            <w:r>
+              <w:rPr>
+                <w:rStyle w:val="Hyperlink"/>
+                <w:rFonts w:ascii="Times New Roman" w:hAnsi="Times New Roman" w:cs="Times New Roman"/>
+                <w:noProof/>
+              </w:rPr>
+              <w:t>3.3.3) ASP.NET Core</w:t>
+            </w:r>
+            <w:r>
+              <w:rPr>
+                <w:noProof/>
+                <w:webHidden/>
+              </w:rPr>
+              <w:tab/>
+            </w:r>
+            <w:r>
+              <w:rPr>
+                <w:noProof/>
+                <w:webHidden/>
+              </w:rPr>
+              <w:fldChar w:fldCharType="begin"/>
+            </w:r>
+            <w:r>
+              <w:rPr>
+                <w:noProof/>
+                <w:webHidden/>
+              </w:rPr>
+              <w:instrText xml:space="preserve"> PAGEREF _Toc133327690 \h </w:instrText>
+            </w:r>
+            <w:r>
+              <w:rPr>
+                <w:noProof/>
+                <w:webHidden/>
+              </w:rPr>
+            </w:r>
+            <w:r>
+              <w:rPr>
+                <w:noProof/>
+                <w:webHidden/>
+              </w:rPr>
+              <w:fldChar w:fldCharType="separate"/>
+            </w:r>
+            <w:r>
+              <w:rPr>
+                <w:noProof/>
+                <w:webHidden/>
+              </w:rPr>
+              <w:t>12</w:t>
             </w:r>
             <w:r>
               <w:rPr>
@@ -1624,12 +1925,13 @@
               <w:tab w:val="left" w:pos="440"/>
               <w:tab w:val="right" w:leader="dot" w:pos="9350"/>
             </w:tabs>
+            <w:spacing w:line="240" w:lineRule="auto"/>
             <w:rPr>
               <w:rFonts w:eastAsiaTheme="minorEastAsia"/>
               <w:noProof/>
             </w:rPr>
           </w:pPr>
-          <w:hyperlink w:anchor="_Toc132900246" w:history="1">
+          <w:hyperlink w:anchor="_Toc133327691" w:history="1">
             <w:r>
               <w:rPr>
                 <w:rStyle w:val="Hyperlink"/>
@@ -1672,7 +1974,7 @@
                 <w:noProof/>
                 <w:webHidden/>
               </w:rPr>
-              <w:instrText xml:space="preserve"> PAGEREF _Toc132900246 \h </w:instrText>
+              <w:instrText xml:space="preserve"> PAGEREF _Toc133327691 \h </w:instrText>
             </w:r>
             <w:r>
               <w:rPr>
@@ -1692,7 +1994,7 @@
                 <w:noProof/>
                 <w:webHidden/>
               </w:rPr>
-              <w:t>6</w:t>
+              <w:t>13</w:t>
             </w:r>
             <w:r>
               <w:rPr>
@@ -1709,12 +2011,13 @@
             <w:tabs>
               <w:tab w:val="right" w:leader="dot" w:pos="9350"/>
             </w:tabs>
+            <w:spacing w:line="240" w:lineRule="auto"/>
             <w:rPr>
               <w:rFonts w:eastAsiaTheme="minorEastAsia"/>
               <w:noProof/>
             </w:rPr>
           </w:pPr>
-          <w:hyperlink w:anchor="_Toc132900247" w:history="1">
+          <w:hyperlink w:anchor="_Toc133327692" w:history="1">
             <w:r>
               <w:rPr>
                 <w:rStyle w:val="Hyperlink"/>
@@ -1742,7 +2045,7 @@
                 <w:noProof/>
                 <w:webHidden/>
               </w:rPr>
-              <w:instrText xml:space="preserve"> PAGEREF _Toc132900247 \h </w:instrText>
+              <w:instrText xml:space="preserve"> PAGEREF _Toc133327692 \h </w:instrText>
             </w:r>
             <w:r>
               <w:rPr>
@@ -1762,7 +2065,7 @@
                 <w:noProof/>
                 <w:webHidden/>
               </w:rPr>
-              <w:t>6</w:t>
+              <w:t>13</w:t>
             </w:r>
             <w:r>
               <w:rPr>
@@ -1779,12 +2082,13 @@
             <w:tabs>
               <w:tab w:val="right" w:leader="dot" w:pos="9350"/>
             </w:tabs>
+            <w:spacing w:line="240" w:lineRule="auto"/>
             <w:rPr>
               <w:rFonts w:eastAsiaTheme="minorEastAsia"/>
               <w:noProof/>
             </w:rPr>
           </w:pPr>
-          <w:hyperlink w:anchor="_Toc132900248" w:history="1">
+          <w:hyperlink w:anchor="_Toc133327693" w:history="1">
             <w:r>
               <w:rPr>
                 <w:rStyle w:val="Hyperlink"/>
@@ -1812,7 +2116,7 @@
                 <w:noProof/>
                 <w:webHidden/>
               </w:rPr>
-              <w:instrText xml:space="preserve"> PAGEREF _Toc132900248 \h </w:instrText>
+              <w:instrText xml:space="preserve"> PAGEREF _Toc133327693 \h </w:instrText>
             </w:r>
             <w:r>
               <w:rPr>
@@ -1832,7 +2136,7 @@
                 <w:noProof/>
                 <w:webHidden/>
               </w:rPr>
-              <w:t>6</w:t>
+              <w:t>13</w:t>
             </w:r>
             <w:r>
               <w:rPr>
@@ -1849,12 +2153,13 @@
             <w:tabs>
               <w:tab w:val="right" w:leader="dot" w:pos="9350"/>
             </w:tabs>
+            <w:spacing w:line="240" w:lineRule="auto"/>
             <w:rPr>
               <w:rFonts w:eastAsiaTheme="minorEastAsia"/>
               <w:noProof/>
             </w:rPr>
           </w:pPr>
-          <w:hyperlink w:anchor="_Toc132900249" w:history="1">
+          <w:hyperlink w:anchor="_Toc133327694" w:history="1">
             <w:r>
               <w:rPr>
                 <w:rStyle w:val="Hyperlink"/>
@@ -1882,7 +2187,7 @@
                 <w:noProof/>
                 <w:webHidden/>
               </w:rPr>
-              <w:instrText xml:space="preserve"> PAGEREF _Toc132900249 \h </w:instrText>
+              <w:instrText xml:space="preserve"> PAGEREF _Toc133327694 \h </w:instrText>
             </w:r>
             <w:r>
               <w:rPr>
@@ -1902,7 +2207,7 @@
                 <w:noProof/>
                 <w:webHidden/>
               </w:rPr>
-              <w:t>8</w:t>
+              <w:t>14</w:t>
             </w:r>
             <w:r>
               <w:rPr>
@@ -1919,12 +2224,13 @@
             <w:tabs>
               <w:tab w:val="right" w:leader="dot" w:pos="9350"/>
             </w:tabs>
+            <w:spacing w:line="240" w:lineRule="auto"/>
             <w:rPr>
               <w:rFonts w:eastAsiaTheme="minorEastAsia"/>
               <w:noProof/>
             </w:rPr>
           </w:pPr>
-          <w:hyperlink w:anchor="_Toc132900250" w:history="1">
+          <w:hyperlink w:anchor="_Toc133327695" w:history="1">
             <w:r>
               <w:rPr>
                 <w:rStyle w:val="Hyperlink"/>
@@ -1952,7 +2258,7 @@
                 <w:noProof/>
                 <w:webHidden/>
               </w:rPr>
-              <w:instrText xml:space="preserve"> PAGEREF _Toc132900250 \h </w:instrText>
+              <w:instrText xml:space="preserve"> PAGEREF _Toc133327695 \h </w:instrText>
             </w:r>
             <w:r>
               <w:rPr>
@@ -1972,7 +2278,7 @@
                 <w:noProof/>
                 <w:webHidden/>
               </w:rPr>
-              <w:t>8</w:t>
+              <w:t>14</w:t>
             </w:r>
             <w:r>
               <w:rPr>
@@ -1989,12 +2295,13 @@
             <w:tabs>
               <w:tab w:val="right" w:leader="dot" w:pos="9350"/>
             </w:tabs>
+            <w:spacing w:line="240" w:lineRule="auto"/>
             <w:rPr>
               <w:rFonts w:eastAsiaTheme="minorEastAsia"/>
               <w:noProof/>
             </w:rPr>
           </w:pPr>
-          <w:hyperlink w:anchor="_Toc132900251" w:history="1">
+          <w:hyperlink w:anchor="_Toc133327696" w:history="1">
             <w:r>
               <w:rPr>
                 <w:rStyle w:val="Hyperlink"/>
@@ -2022,7 +2329,7 @@
                 <w:noProof/>
                 <w:webHidden/>
               </w:rPr>
-              <w:instrText xml:space="preserve"> PAGEREF _Toc132900251 \h </w:instrText>
+              <w:instrText xml:space="preserve"> PAGEREF _Toc133327696 \h </w:instrText>
             </w:r>
             <w:r>
               <w:rPr>
@@ -2042,7 +2349,7 @@
                 <w:noProof/>
                 <w:webHidden/>
               </w:rPr>
-              <w:t>9</w:t>
+              <w:t>15</w:t>
             </w:r>
             <w:r>
               <w:rPr>
@@ -2059,12 +2366,13 @@
             <w:tabs>
               <w:tab w:val="right" w:leader="dot" w:pos="9350"/>
             </w:tabs>
+            <w:spacing w:line="240" w:lineRule="auto"/>
             <w:rPr>
               <w:rFonts w:eastAsiaTheme="minorEastAsia"/>
               <w:noProof/>
             </w:rPr>
           </w:pPr>
-          <w:hyperlink w:anchor="_Toc132900252" w:history="1">
+          <w:hyperlink w:anchor="_Toc133327697" w:history="1">
             <w:r>
               <w:rPr>
                 <w:rStyle w:val="Hyperlink"/>
@@ -2092,7 +2400,7 @@
                 <w:noProof/>
                 <w:webHidden/>
               </w:rPr>
-              <w:instrText xml:space="preserve"> PAGEREF _Toc132900252 \h </w:instrText>
+              <w:instrText xml:space="preserve"> PAGEREF _Toc133327697 \h </w:instrText>
             </w:r>
             <w:r>
               <w:rPr>
@@ -2112,7 +2420,7 @@
                 <w:noProof/>
                 <w:webHidden/>
               </w:rPr>
-              <w:t>9</w:t>
+              <w:t>15</w:t>
             </w:r>
             <w:r>
               <w:rPr>
@@ -2129,12 +2437,13 @@
             <w:tabs>
               <w:tab w:val="right" w:leader="dot" w:pos="9350"/>
             </w:tabs>
+            <w:spacing w:line="240" w:lineRule="auto"/>
             <w:rPr>
               <w:rFonts w:eastAsiaTheme="minorEastAsia"/>
               <w:noProof/>
             </w:rPr>
           </w:pPr>
-          <w:hyperlink w:anchor="_Toc132900253" w:history="1">
+          <w:hyperlink w:anchor="_Toc133327698" w:history="1">
             <w:r>
               <w:rPr>
                 <w:rStyle w:val="Hyperlink"/>
@@ -2162,7 +2471,7 @@
                 <w:noProof/>
                 <w:webHidden/>
               </w:rPr>
-              <w:instrText xml:space="preserve"> PAGEREF _Toc132900253 \h </w:instrText>
+              <w:instrText xml:space="preserve"> PAGEREF _Toc133327698 \h </w:instrText>
             </w:r>
             <w:r>
               <w:rPr>
@@ -2182,7 +2491,7 @@
                 <w:noProof/>
                 <w:webHidden/>
               </w:rPr>
-              <w:t>10</w:t>
+              <w:t>16</w:t>
             </w:r>
             <w:r>
               <w:rPr>
@@ -2199,12 +2508,13 @@
             <w:tabs>
               <w:tab w:val="right" w:leader="dot" w:pos="9350"/>
             </w:tabs>
+            <w:spacing w:line="240" w:lineRule="auto"/>
             <w:rPr>
               <w:rFonts w:eastAsiaTheme="minorEastAsia"/>
               <w:noProof/>
             </w:rPr>
           </w:pPr>
-          <w:hyperlink w:anchor="_Toc132900254" w:history="1">
+          <w:hyperlink w:anchor="_Toc133327699" w:history="1">
             <w:r>
               <w:rPr>
                 <w:rStyle w:val="Hyperlink"/>
@@ -2232,7 +2542,7 @@
                 <w:noProof/>
                 <w:webHidden/>
               </w:rPr>
-              <w:instrText xml:space="preserve"> PAGEREF _Toc132900254 \h </w:instrText>
+              <w:instrText xml:space="preserve"> PAGEREF _Toc133327699 \h </w:instrText>
             </w:r>
             <w:r>
               <w:rPr>
@@ -2252,7 +2562,7 @@
                 <w:noProof/>
                 <w:webHidden/>
               </w:rPr>
-              <w:t>12</w:t>
+              <w:t>18</w:t>
             </w:r>
             <w:r>
               <w:rPr>
@@ -2265,6 +2575,7 @@
         </w:p>
         <w:p>
           <w:pPr>
+            <w:spacing w:line="240" w:lineRule="auto"/>
             <w:rPr>
               <w:rFonts w:ascii="Times New Roman" w:hAnsi="Times New Roman" w:cs="Times New Roman"/>
             </w:rPr>
@@ -2283,13 +2594,6 @@
     </w:sdt>
     <w:p>
       <w:pPr>
-        <w:rPr>
-          <w:rFonts w:ascii="Times New Roman" w:hAnsi="Times New Roman" w:cs="Times New Roman"/>
-        </w:rPr>
-      </w:pPr>
-    </w:p>
-    <w:p>
-      <w:pPr>
         <w:pStyle w:val="Heading1"/>
         <w:numPr>
           <w:ilvl w:val="0"/>
@@ -2301,7 +2605,7 @@
           <w:rFonts w:ascii="Times New Roman" w:hAnsi="Times New Roman" w:cs="Times New Roman"/>
         </w:rPr>
       </w:pPr>
-      <w:bookmarkStart w:id="0" w:name="_Toc132900228"/>
+      <w:bookmarkStart w:id="0" w:name="_Toc133327669"/>
       <w:r>
         <w:rPr>
           <w:rFonts w:ascii="Times New Roman" w:hAnsi="Times New Roman" w:cs="Times New Roman"/>
@@ -2355,7 +2659,23 @@
           <w:sz w:val="24"/>
           <w:szCs w:val="24"/>
         </w:rPr>
-        <w:t xml:space="preserve"> reprezentat de doua programe care comunica unul cu celalalt pentru a forma o aplicatie de comert pe internet indreptate spre servirea de mancaruri. </w:t>
+        <w:t xml:space="preserve"> reprezentat de doua programe care comunica unul cu celalalt pentru a forma o aplicatie </w:t>
+      </w:r>
+      <w:r>
+        <w:rPr>
+          <w:rFonts w:ascii="Times New Roman" w:hAnsi="Times New Roman" w:cs="Times New Roman"/>
+          <w:sz w:val="24"/>
+          <w:szCs w:val="24"/>
+        </w:rPr>
+        <w:t>de comert pe internet indreptata</w:t>
+      </w:r>
+      <w:r>
+        <w:rPr>
+          <w:rFonts w:ascii="Times New Roman" w:hAnsi="Times New Roman" w:cs="Times New Roman"/>
+          <w:sz w:val="24"/>
+          <w:szCs w:val="24"/>
+        </w:rPr>
+        <w:t xml:space="preserve"> spre servirea de mancaruri. </w:t>
       </w:r>
       <w:r>
         <w:rPr>
@@ -2453,7 +2773,23 @@
           <w:sz w:val="24"/>
           <w:szCs w:val="24"/>
         </w:rPr>
-        <w:t xml:space="preserve"> ofertelor culinare prezente pentru restaurantul respectiv, insotita de un motor de cautare in de tip text.</w:t>
+        <w:t xml:space="preserve"> ofertelor culinare prezente pentru restaurantul respectiv, in</w:t>
+      </w:r>
+      <w:r>
+        <w:rPr>
+          <w:rFonts w:ascii="Times New Roman" w:hAnsi="Times New Roman" w:cs="Times New Roman"/>
+          <w:sz w:val="24"/>
+          <w:szCs w:val="24"/>
+        </w:rPr>
+        <w:t>sotita de un motor de cautare</w:t>
+      </w:r>
+      <w:r>
+        <w:rPr>
+          <w:rFonts w:ascii="Times New Roman" w:hAnsi="Times New Roman" w:cs="Times New Roman"/>
+          <w:sz w:val="24"/>
+          <w:szCs w:val="24"/>
+        </w:rPr>
+        <w:t xml:space="preserve"> de tip text.</w:t>
       </w:r>
     </w:p>
     <w:p>
@@ -2527,25 +2863,23 @@
           <w:sz w:val="24"/>
           <w:szCs w:val="24"/>
         </w:rPr>
-        <w:t xml:space="preserve">Sectiunea de contact contine date relevante despre restaurant, cum ar fi </w:t>
-      </w:r>
-      <w:proofErr w:type="gramStart"/>
-      <w:r>
-        <w:rPr>
-          <w:rFonts w:ascii="Times New Roman" w:hAnsi="Times New Roman" w:cs="Times New Roman"/>
-          <w:sz w:val="24"/>
-          <w:szCs w:val="24"/>
-        </w:rPr>
-        <w:t>un</w:t>
-      </w:r>
-      <w:proofErr w:type="gramEnd"/>
-      <w:r>
-        <w:rPr>
-          <w:rFonts w:ascii="Times New Roman" w:hAnsi="Times New Roman" w:cs="Times New Roman"/>
-          <w:sz w:val="24"/>
-          <w:szCs w:val="24"/>
-        </w:rPr>
-        <w:t xml:space="preserve"> numar de telefon pentru contact, o adresa de mail, locatia restaurantului si orele de functionare.</w:t>
+        <w:t>Sectiunea de contact contine date relevante despre restaurant, cum ar fi numar</w:t>
+      </w:r>
+      <w:r>
+        <w:rPr>
+          <w:rFonts w:ascii="Times New Roman" w:hAnsi="Times New Roman" w:cs="Times New Roman"/>
+          <w:sz w:val="24"/>
+          <w:szCs w:val="24"/>
+        </w:rPr>
+        <w:t>ul de telefon pentru contact, a</w:t>
+      </w:r>
+      <w:r>
+        <w:rPr>
+          <w:rFonts w:ascii="Times New Roman" w:hAnsi="Times New Roman" w:cs="Times New Roman"/>
+          <w:sz w:val="24"/>
+          <w:szCs w:val="24"/>
+        </w:rPr>
+        <w:t>dresa de mail, locatia restaurantului si orele de functionare.</w:t>
       </w:r>
     </w:p>
     <w:p>
@@ -2603,7 +2937,23 @@
           <w:sz w:val="24"/>
           <w:szCs w:val="24"/>
         </w:rPr>
-        <w:t>Sectiunea profilului utilizatorului contine datele personale ale acestuia, precum si posibilitatea de a le modifica sau de a sterge contul cu totul. Printre datele sensibile se afla: numar de telefon, nume, mail si adresa de livrare.</w:t>
+        <w:t>Sectiunea profilului utilizatorului contine datele personale ale acestuia, precum si posibili</w:t>
+      </w:r>
+      <w:r>
+        <w:rPr>
+          <w:rFonts w:ascii="Times New Roman" w:hAnsi="Times New Roman" w:cs="Times New Roman"/>
+          <w:sz w:val="24"/>
+          <w:szCs w:val="24"/>
+        </w:rPr>
+        <w:t xml:space="preserve">tatea de a le modifica sau de a </w:t>
+      </w:r>
+      <w:r>
+        <w:rPr>
+          <w:rFonts w:ascii="Times New Roman" w:hAnsi="Times New Roman" w:cs="Times New Roman"/>
+          <w:sz w:val="24"/>
+          <w:szCs w:val="24"/>
+        </w:rPr>
+        <w:t>sterge contul cu totul. Printre datele sensibile se afla: numar de telefon, nume, mail si adresa de livrare.</w:t>
       </w:r>
     </w:p>
     <w:p>
@@ -2678,7 +3028,7 @@
           <w:rFonts w:ascii="Times New Roman" w:hAnsi="Times New Roman" w:cs="Times New Roman"/>
         </w:rPr>
       </w:pPr>
-      <w:bookmarkStart w:id="1" w:name="_Toc132900229"/>
+      <w:bookmarkStart w:id="1" w:name="_Toc133327670"/>
       <w:r>
         <w:rPr>
           <w:rFonts w:ascii="Times New Roman" w:hAnsi="Times New Roman" w:cs="Times New Roman"/>
@@ -2722,7 +3072,23 @@
           <w:sz w:val="24"/>
           <w:szCs w:val="24"/>
         </w:rPr>
-        <w:t xml:space="preserve">comert pe internet au foarte multe avantaje, acest fapt fiind dovedit atat de abundenta lor in contextul actual, cat si de succesul rasunator pe care l-au avut in timpul pandamiei cu COVID-19. Una dintre cele mai de succes industrii ale comertului pe internet a fost si </w:t>
+        <w:t xml:space="preserve">comert pe internet au foarte multe avantaje, acest fapt fiind dovedit atat de abundenta lor in contextul actual, cat si de succesul rasunator pe care l-au avut in timpul pandamiei </w:t>
+      </w:r>
+      <w:r>
+        <w:rPr>
+          <w:rFonts w:ascii="Times New Roman" w:hAnsi="Times New Roman" w:cs="Times New Roman"/>
+          <w:sz w:val="24"/>
+          <w:szCs w:val="24"/>
+        </w:rPr>
+        <w:t>de</w:t>
+      </w:r>
+      <w:r>
+        <w:rPr>
+          <w:rFonts w:ascii="Times New Roman" w:hAnsi="Times New Roman" w:cs="Times New Roman"/>
+          <w:sz w:val="24"/>
+          <w:szCs w:val="24"/>
+        </w:rPr>
+        <w:t xml:space="preserve"> COVID-19. Una dintre cele mai de succes industrii ale comertului pe internet a fost si </w:t>
       </w:r>
       <w:proofErr w:type="gramStart"/>
       <w:r>
@@ -2756,7 +3122,23 @@
           <w:sz w:val="24"/>
           <w:szCs w:val="24"/>
         </w:rPr>
-        <w:t>. Aceste avantaje, cat si dezavantajele unei astfel de solutii se aplica pentru toate tipurile de business, indiferent daca sunt indreptate spre comertul cu alimente sau spre comertul cu bunuri nealimentare.</w:t>
+        <w:t xml:space="preserve">. </w:t>
+      </w:r>
+      <w:r>
+        <w:rPr>
+          <w:rFonts w:ascii="Times New Roman" w:hAnsi="Times New Roman" w:cs="Times New Roman"/>
+          <w:sz w:val="24"/>
+          <w:szCs w:val="24"/>
+        </w:rPr>
+        <w:t>Atat avantaje</w:t>
+      </w:r>
+      <w:r>
+        <w:rPr>
+          <w:rFonts w:ascii="Times New Roman" w:hAnsi="Times New Roman" w:cs="Times New Roman"/>
+          <w:sz w:val="24"/>
+          <w:szCs w:val="24"/>
+        </w:rPr>
+        <w:t xml:space="preserve"> cat si dezavantajele unei astfel de solutii se aplica pentru toate tipurile de business, indiferent daca sunt indreptate spre comertul cu alimente sau spre comertul cu bunuri nealimentare.</w:t>
       </w:r>
     </w:p>
     <w:p>
@@ -2928,7 +3310,7 @@
           <w:rFonts w:ascii="Times New Roman" w:hAnsi="Times New Roman" w:cs="Times New Roman"/>
         </w:rPr>
       </w:pPr>
-      <w:bookmarkStart w:id="2" w:name="_Toc132900230"/>
+      <w:bookmarkStart w:id="2" w:name="_Toc133327671"/>
       <w:r>
         <w:rPr>
           <w:rFonts w:ascii="Times New Roman" w:hAnsi="Times New Roman" w:cs="Times New Roman"/>
@@ -2946,7 +3328,7 @@
           <w:rFonts w:ascii="Times New Roman" w:hAnsi="Times New Roman" w:cs="Times New Roman"/>
         </w:rPr>
       </w:pPr>
-      <w:bookmarkStart w:id="3" w:name="_Toc132900231"/>
+      <w:bookmarkStart w:id="3" w:name="_Toc133327672"/>
       <w:r>
         <w:rPr>
           <w:rFonts w:ascii="Times New Roman" w:hAnsi="Times New Roman" w:cs="Times New Roman"/>
@@ -2964,7 +3346,7 @@
           <w:rFonts w:ascii="Times New Roman" w:hAnsi="Times New Roman" w:cs="Times New Roman"/>
         </w:rPr>
       </w:pPr>
-      <w:bookmarkStart w:id="4" w:name="_Toc132900232"/>
+      <w:bookmarkStart w:id="4" w:name="_Toc133327673"/>
       <w:r>
         <w:rPr>
           <w:rFonts w:ascii="Times New Roman" w:hAnsi="Times New Roman" w:cs="Times New Roman"/>
@@ -2982,7 +3364,7 @@
           <w:rFonts w:ascii="Times New Roman" w:hAnsi="Times New Roman" w:cs="Times New Roman"/>
         </w:rPr>
       </w:pPr>
-      <w:bookmarkStart w:id="5" w:name="_Toc132900233"/>
+      <w:bookmarkStart w:id="5" w:name="_Toc133327674"/>
       <w:r>
         <w:rPr>
           <w:rFonts w:ascii="Times New Roman" w:hAnsi="Times New Roman" w:cs="Times New Roman"/>
@@ -3022,7 +3404,7 @@
           <w:rFonts w:ascii="Times New Roman" w:hAnsi="Times New Roman" w:cs="Times New Roman"/>
         </w:rPr>
       </w:pPr>
-      <w:bookmarkStart w:id="6" w:name="_Toc132900234"/>
+      <w:bookmarkStart w:id="6" w:name="_Toc133327675"/>
       <w:r>
         <w:rPr>
           <w:rFonts w:ascii="Times New Roman" w:hAnsi="Times New Roman" w:cs="Times New Roman"/>
@@ -3041,7 +3423,7 @@
           <w:rFonts w:ascii="Times New Roman" w:hAnsi="Times New Roman" w:cs="Times New Roman"/>
         </w:rPr>
       </w:pPr>
-      <w:bookmarkStart w:id="7" w:name="_Toc132900235"/>
+      <w:bookmarkStart w:id="7" w:name="_Toc133327676"/>
       <w:r>
         <w:rPr>
           <w:rFonts w:ascii="Times New Roman" w:hAnsi="Times New Roman" w:cs="Times New Roman"/>
@@ -3076,16 +3458,14 @@
         </w:rPr>
         <w:t xml:space="preserve">   </w:t>
       </w:r>
-      <w:bookmarkStart w:id="8" w:name="_Toc132900236"/>
+      <w:bookmarkStart w:id="8" w:name="_Toc133327677"/>
       <w:r>
         <w:rPr>
           <w:rFonts w:ascii="Times New Roman" w:hAnsi="Times New Roman" w:cs="Times New Roman"/>
         </w:rPr>
         <w:t>3.1.1) JavaScript</w:t>
       </w:r>
-      <w:bookmarkStart w:id="9" w:name="_GoBack"/>
       <w:bookmarkEnd w:id="8"/>
-      <w:bookmarkEnd w:id="9"/>
     </w:p>
     <w:p>
       <w:pPr>
@@ -3153,31 +3533,15 @@
           <w:sz w:val="24"/>
           <w:szCs w:val="24"/>
         </w:rPr>
-        <w:t>d</w:t>
-      </w:r>
-      <w:r>
-        <w:rPr>
-          <w:rFonts w:ascii="Times New Roman" w:hAnsi="Times New Roman" w:cs="Times New Roman"/>
-          <w:sz w:val="24"/>
-          <w:szCs w:val="24"/>
-        </w:rPr>
-        <w:t xml:space="preserve">espre </w:t>
-      </w:r>
-      <w:r>
-        <w:rPr>
-          <w:rFonts w:ascii="Times New Roman" w:hAnsi="Times New Roman" w:cs="Times New Roman"/>
-          <w:sz w:val="24"/>
-          <w:szCs w:val="24"/>
-        </w:rPr>
-        <w:t>acestea din urma vom detalia</w:t>
-      </w:r>
-      <w:r>
-        <w:rPr>
-          <w:rFonts w:ascii="Times New Roman" w:hAnsi="Times New Roman" w:cs="Times New Roman"/>
-          <w:sz w:val="24"/>
-          <w:szCs w:val="24"/>
-        </w:rPr>
-        <w:t xml:space="preserve"> in subcapitolele urmatoare. Se estimeaza ca incepand cu anul 2022, in jur de 98% din site-urile web utilizeaza JavaScript ca prim limbaj de programare pentru partea de front-end sau cunoscut si sub forma denumirii de client. Toate browserele cunoscute de catre </w:t>
+        <w:t xml:space="preserve">urmand ca despre acestea din urma sa detaliem in subcapitolele urmatoare. </w:t>
+      </w:r>
+      <w:r>
+        <w:rPr>
+          <w:rFonts w:ascii="Times New Roman" w:hAnsi="Times New Roman" w:cs="Times New Roman"/>
+          <w:sz w:val="24"/>
+          <w:szCs w:val="24"/>
+        </w:rPr>
+        <w:t xml:space="preserve">Se estimeaza ca incepand cu anul 2022, in jur de 98% din site-urile web utilizeaza JavaScript ca prim limbaj de programare pentru partea de front-end sau cunoscut si sub forma denumirii de client. Toate browserele cunoscute de catre </w:t>
       </w:r>
       <w:r>
         <w:rPr>
@@ -3222,7 +3586,15 @@
           <w:szCs w:val="24"/>
         </w:rPr>
         <w:tab/>
-        <w:t xml:space="preserve">JavaScript, sau cunoscut si dupa abrevierea de JS, </w:t>
+        <w:t>JavaScript</w:t>
+      </w:r>
+      <w:r>
+        <w:rPr>
+          <w:rFonts w:ascii="Times New Roman" w:hAnsi="Times New Roman" w:cs="Times New Roman"/>
+          <w:sz w:val="24"/>
+          <w:szCs w:val="24"/>
+        </w:rPr>
+        <w:t xml:space="preserve"> sau cunoscut si dupa abrevierea de JS, </w:t>
       </w:r>
       <w:proofErr w:type="gramStart"/>
       <w:r>
@@ -3266,7 +3638,39 @@
           <w:sz w:val="24"/>
           <w:szCs w:val="24"/>
         </w:rPr>
-        <w:t xml:space="preserve">care sunt special orientate obiect, JavaScript poate fi folosit si pentru programare procedurala, asemenea limbajului C++. De asemenea, JS are o diferenta majora fata </w:t>
+        <w:t xml:space="preserve">care sunt special orientate obiect, JavaScript poate fi folosit si pentru programare procedurala, asemenea limbajului C++. De asemenea, </w:t>
+      </w:r>
+      <w:r>
+        <w:rPr>
+          <w:rFonts w:ascii="Times New Roman" w:hAnsi="Times New Roman" w:cs="Times New Roman"/>
+          <w:sz w:val="24"/>
+          <w:szCs w:val="24"/>
+        </w:rPr>
+        <w:t>JS are o diferenta majora fata d</w:t>
+      </w:r>
+      <w:r>
+        <w:rPr>
+          <w:rFonts w:ascii="Times New Roman" w:hAnsi="Times New Roman" w:cs="Times New Roman"/>
+          <w:sz w:val="24"/>
+          <w:szCs w:val="24"/>
+        </w:rPr>
+        <w:t xml:space="preserve">e limbajele mentionate anterior, </w:t>
+      </w:r>
+      <w:r>
+        <w:rPr>
+          <w:rFonts w:ascii="Times New Roman" w:hAnsi="Times New Roman" w:cs="Times New Roman"/>
+          <w:sz w:val="24"/>
+          <w:szCs w:val="24"/>
+        </w:rPr>
+        <w:t>prind</w:t>
+      </w:r>
+      <w:r>
+        <w:rPr>
+          <w:rFonts w:ascii="Times New Roman" w:hAnsi="Times New Roman" w:cs="Times New Roman"/>
+          <w:sz w:val="24"/>
+          <w:szCs w:val="24"/>
+        </w:rPr>
+        <w:t xml:space="preserve"> faptul ca nu impune tipul variabilelor, putand astfel </w:t>
       </w:r>
       <w:proofErr w:type="gramStart"/>
       <w:r>
@@ -3275,7 +3679,7 @@
           <w:sz w:val="24"/>
           <w:szCs w:val="24"/>
         </w:rPr>
-        <w:t>ce</w:t>
+        <w:t>sa</w:t>
       </w:r>
       <w:proofErr w:type="gramEnd"/>
       <w:r>
@@ -3284,7 +3688,7 @@
           <w:sz w:val="24"/>
           <w:szCs w:val="24"/>
         </w:rPr>
-        <w:t xml:space="preserve"> limbajele mentionate anterior, acesta fiind faptul ca nu impune tipul variabilelor, putand astfel sa se modifice structura si tipul de data a unei variabile in timpul rularii programului. Acest lucru aduce atat beneficii cat si dezavantaje, fiind </w:t>
+        <w:t xml:space="preserve"> se modifice structura si tipul de data a unei variabile in timpul rularii programului. Acest lucru aduce atat beneficii cat si dezavantaje, fiind </w:t>
       </w:r>
       <w:proofErr w:type="gramStart"/>
       <w:r>
@@ -3372,14 +3776,14 @@
         </w:rPr>
         <w:t xml:space="preserve">   </w:t>
       </w:r>
-      <w:bookmarkStart w:id="10" w:name="_Toc132900237"/>
+      <w:bookmarkStart w:id="9" w:name="_Toc133327678"/>
       <w:r>
         <w:rPr>
           <w:rFonts w:ascii="Times New Roman" w:hAnsi="Times New Roman" w:cs="Times New Roman"/>
         </w:rPr>
         <w:t>3.1.2) HTML</w:t>
       </w:r>
-      <w:bookmarkEnd w:id="10"/>
+      <w:bookmarkEnd w:id="9"/>
     </w:p>
     <w:p>
       <w:pPr>
@@ -3526,14 +3930,14 @@
         </w:rPr>
         <w:t xml:space="preserve">   </w:t>
       </w:r>
-      <w:bookmarkStart w:id="11" w:name="_Toc132900238"/>
+      <w:bookmarkStart w:id="10" w:name="_Toc133327679"/>
       <w:r>
         <w:rPr>
           <w:rFonts w:ascii="Times New Roman" w:hAnsi="Times New Roman" w:cs="Times New Roman"/>
         </w:rPr>
         <w:t>3.1.3) CSS</w:t>
       </w:r>
-      <w:bookmarkEnd w:id="11"/>
+      <w:bookmarkEnd w:id="10"/>
     </w:p>
     <w:p>
       <w:pPr>
@@ -3556,7 +3960,15 @@
           <w:sz w:val="24"/>
           <w:szCs w:val="24"/>
         </w:rPr>
-        <w:t xml:space="preserve">CSS, sau Cascading Style Sheets nu </w:t>
+        <w:t>CSS</w:t>
+      </w:r>
+      <w:r>
+        <w:rPr>
+          <w:rFonts w:ascii="Times New Roman" w:hAnsi="Times New Roman" w:cs="Times New Roman"/>
+          <w:sz w:val="24"/>
+          <w:szCs w:val="24"/>
+        </w:rPr>
+        <w:t xml:space="preserve"> sau Cascading Style Sheets nu </w:t>
       </w:r>
       <w:proofErr w:type="gramStart"/>
       <w:r>
@@ -3700,64 +4112,882 @@
         </w:rPr>
         <w:t xml:space="preserve">   </w:t>
       </w:r>
-      <w:bookmarkStart w:id="12" w:name="_Toc132900239"/>
+      <w:bookmarkStart w:id="11" w:name="_Toc133327680"/>
       <w:r>
         <w:rPr>
           <w:rFonts w:ascii="Times New Roman" w:hAnsi="Times New Roman" w:cs="Times New Roman"/>
         </w:rPr>
         <w:t>3.1.4) TypeScript</w:t>
       </w:r>
+      <w:bookmarkEnd w:id="11"/>
+    </w:p>
+    <w:p>
+      <w:pPr>
+        <w:spacing w:line="360" w:lineRule="auto"/>
+        <w:rPr>
+          <w:rFonts w:ascii="Times New Roman" w:hAnsi="Times New Roman" w:cs="Times New Roman"/>
+          <w:sz w:val="24"/>
+          <w:szCs w:val="24"/>
+        </w:rPr>
+      </w:pPr>
+      <w:r>
+        <w:rPr>
+          <w:rFonts w:ascii="Times New Roman" w:hAnsi="Times New Roman" w:cs="Times New Roman"/>
+        </w:rPr>
+        <w:tab/>
+      </w:r>
+      <w:r>
+        <w:rPr>
+          <w:rFonts w:ascii="Times New Roman" w:hAnsi="Times New Roman" w:cs="Times New Roman"/>
+          <w:sz w:val="24"/>
+          <w:szCs w:val="24"/>
+        </w:rPr>
+        <w:t xml:space="preserve">Microsoft a creat TypeScript, </w:t>
+      </w:r>
+      <w:proofErr w:type="gramStart"/>
+      <w:r>
+        <w:rPr>
+          <w:rFonts w:ascii="Times New Roman" w:hAnsi="Times New Roman" w:cs="Times New Roman"/>
+          <w:sz w:val="24"/>
+          <w:szCs w:val="24"/>
+        </w:rPr>
+        <w:t>un</w:t>
+      </w:r>
+      <w:proofErr w:type="gramEnd"/>
+      <w:r>
+        <w:rPr>
+          <w:rFonts w:ascii="Times New Roman" w:hAnsi="Times New Roman" w:cs="Times New Roman"/>
+          <w:sz w:val="24"/>
+          <w:szCs w:val="24"/>
+        </w:rPr>
+        <w:t xml:space="preserve"> limbaj de programare de nivel inalt open source, cu scopul de a repara problemele des intampinate in JavaScript. Acest limbaj </w:t>
+      </w:r>
+      <w:proofErr w:type="gramStart"/>
+      <w:r>
+        <w:rPr>
+          <w:rFonts w:ascii="Times New Roman" w:hAnsi="Times New Roman" w:cs="Times New Roman"/>
+          <w:sz w:val="24"/>
+          <w:szCs w:val="24"/>
+        </w:rPr>
+        <w:t>este</w:t>
+      </w:r>
+      <w:proofErr w:type="gramEnd"/>
+      <w:r>
+        <w:rPr>
+          <w:rFonts w:ascii="Times New Roman" w:hAnsi="Times New Roman" w:cs="Times New Roman"/>
+          <w:sz w:val="24"/>
+          <w:szCs w:val="24"/>
+        </w:rPr>
+        <w:t xml:space="preserve"> un superset de JavaScript in care se pot impune tipul variabilelor, acesta neputand fi schimbat in timpul rularii programului. La momentul rularii programului, </w:t>
+      </w:r>
+      <w:r>
+        <w:rPr>
+          <w:rFonts w:ascii="Times New Roman" w:hAnsi="Times New Roman" w:cs="Times New Roman"/>
+          <w:sz w:val="24"/>
+          <w:szCs w:val="24"/>
+        </w:rPr>
+        <w:t xml:space="preserve">mai intai sunt verificate regulile impuse de TypeScript, iar apoi </w:t>
+      </w:r>
+      <w:r>
+        <w:rPr>
+          <w:rFonts w:ascii="Times New Roman" w:hAnsi="Times New Roman" w:cs="Times New Roman"/>
+          <w:sz w:val="24"/>
+          <w:szCs w:val="24"/>
+        </w:rPr>
+        <w:t>inter</w:t>
+      </w:r>
+      <w:r>
+        <w:rPr>
+          <w:rFonts w:ascii="Times New Roman" w:hAnsi="Times New Roman" w:cs="Times New Roman"/>
+          <w:sz w:val="24"/>
+          <w:szCs w:val="24"/>
+        </w:rPr>
+        <w:t xml:space="preserve">pretatorul converteste codul </w:t>
+      </w:r>
+      <w:r>
+        <w:rPr>
+          <w:rFonts w:ascii="Times New Roman" w:hAnsi="Times New Roman" w:cs="Times New Roman"/>
+          <w:sz w:val="24"/>
+          <w:szCs w:val="24"/>
+        </w:rPr>
+        <w:t>in JavaScript</w:t>
+      </w:r>
+      <w:r>
+        <w:rPr>
+          <w:rFonts w:ascii="Times New Roman" w:hAnsi="Times New Roman" w:cs="Times New Roman"/>
+          <w:sz w:val="24"/>
+          <w:szCs w:val="24"/>
+        </w:rPr>
+        <w:t>.</w:t>
+      </w:r>
+    </w:p>
+    <w:p>
+      <w:pPr>
+        <w:spacing w:line="360" w:lineRule="auto"/>
+        <w:rPr>
+          <w:rFonts w:ascii="Times New Roman" w:hAnsi="Times New Roman" w:cs="Times New Roman"/>
+          <w:sz w:val="24"/>
+          <w:szCs w:val="24"/>
+        </w:rPr>
+      </w:pPr>
+    </w:p>
+    <w:p>
+      <w:pPr>
+        <w:pStyle w:val="Heading3"/>
+        <w:spacing w:line="360" w:lineRule="auto"/>
+        <w:rPr>
+          <w:rFonts w:ascii="Times New Roman" w:hAnsi="Times New Roman" w:cs="Times New Roman"/>
+        </w:rPr>
+      </w:pPr>
+      <w:r>
+        <w:rPr>
+          <w:rFonts w:ascii="Times New Roman" w:hAnsi="Times New Roman" w:cs="Times New Roman"/>
+        </w:rPr>
+        <w:tab/>
+      </w:r>
+      <w:r>
+        <w:rPr>
+          <w:rFonts w:ascii="Times New Roman" w:hAnsi="Times New Roman" w:cs="Times New Roman"/>
+        </w:rPr>
+        <w:t xml:space="preserve">   </w:t>
+      </w:r>
+      <w:bookmarkStart w:id="12" w:name="_Toc133327681"/>
+      <w:r>
+        <w:rPr>
+          <w:rFonts w:ascii="Times New Roman" w:hAnsi="Times New Roman" w:cs="Times New Roman"/>
+        </w:rPr>
+        <w:t>3.1.5) Angular framework</w:t>
+      </w:r>
       <w:bookmarkEnd w:id="12"/>
     </w:p>
     <w:p>
       <w:pPr>
         <w:spacing w:line="360" w:lineRule="auto"/>
-      </w:pPr>
-      <w:r>
+        <w:rPr>
+          <w:rFonts w:ascii="Times New Roman" w:hAnsi="Times New Roman" w:cs="Times New Roman"/>
+          <w:sz w:val="24"/>
+          <w:szCs w:val="24"/>
+        </w:rPr>
+      </w:pPr>
+      <w:r>
+        <w:rPr>
+          <w:rFonts w:ascii="Times New Roman" w:hAnsi="Times New Roman" w:cs="Times New Roman"/>
+        </w:rPr>
         <w:tab/>
-        <w:t xml:space="preserve">Microsoft a creat TypeScript, </w:t>
+      </w:r>
+      <w:r>
+        <w:rPr>
+          <w:rFonts w:ascii="Times New Roman" w:hAnsi="Times New Roman" w:cs="Times New Roman"/>
+          <w:sz w:val="24"/>
+          <w:szCs w:val="24"/>
+        </w:rPr>
+        <w:t xml:space="preserve">Angular </w:t>
       </w:r>
       <w:proofErr w:type="gramStart"/>
       <w:r>
+        <w:rPr>
+          <w:rFonts w:ascii="Times New Roman" w:hAnsi="Times New Roman" w:cs="Times New Roman"/>
+          <w:sz w:val="24"/>
+          <w:szCs w:val="24"/>
+        </w:rPr>
+        <w:t>este</w:t>
+      </w:r>
+      <w:proofErr w:type="gramEnd"/>
+      <w:r>
+        <w:rPr>
+          <w:rFonts w:ascii="Times New Roman" w:hAnsi="Times New Roman" w:cs="Times New Roman"/>
+          <w:sz w:val="24"/>
+          <w:szCs w:val="24"/>
+        </w:rPr>
+        <w:t xml:space="preserve"> un framework open-source baza pe TypeScript care este sustinut si intretinut de catre Google, impreuna cu o comunitate larga de oameni si companii. Acest framework este cunoscut si sub numele de Angular 2+ si a fost dezvoltat de catre o echipa de la Google, aceeasi echipa care a lucrat si la AngularJS. Aceasta unealta </w:t>
+      </w:r>
+      <w:proofErr w:type="gramStart"/>
+      <w:r>
+        <w:rPr>
+          <w:rFonts w:ascii="Times New Roman" w:hAnsi="Times New Roman" w:cs="Times New Roman"/>
+          <w:sz w:val="24"/>
+          <w:szCs w:val="24"/>
+        </w:rPr>
+        <w:t>este</w:t>
+      </w:r>
+      <w:proofErr w:type="gramEnd"/>
+      <w:r>
+        <w:rPr>
+          <w:rFonts w:ascii="Times New Roman" w:hAnsi="Times New Roman" w:cs="Times New Roman"/>
+          <w:sz w:val="24"/>
+          <w:szCs w:val="24"/>
+        </w:rPr>
+        <w:t xml:space="preserve"> utilizata pentru crearea de pagini web, permitand programatorilor sa dezvolte aplicatii intr-un mod mai rapid si mai curat, avand multe functionalitati deja implementate, fiind nevoie doar de adaptarea acestora in functie de nevoile aplicatiei.</w:t>
+      </w:r>
+    </w:p>
+    <w:p>
+      <w:pPr>
+        <w:spacing w:line="360" w:lineRule="auto"/>
+        <w:rPr>
+          <w:rFonts w:ascii="Times New Roman" w:hAnsi="Times New Roman" w:cs="Times New Roman"/>
+          <w:b/>
+          <w:i/>
+          <w:sz w:val="24"/>
+          <w:szCs w:val="24"/>
+          <w:u w:val="single"/>
+        </w:rPr>
+      </w:pPr>
+      <w:r>
+        <w:rPr>
+          <w:rFonts w:ascii="Times New Roman" w:hAnsi="Times New Roman" w:cs="Times New Roman"/>
+          <w:sz w:val="24"/>
+          <w:szCs w:val="24"/>
+        </w:rPr>
+        <w:tab/>
+      </w:r>
+      <w:r>
+        <w:rPr>
+          <w:rFonts w:ascii="Times New Roman" w:hAnsi="Times New Roman" w:cs="Times New Roman"/>
+          <w:b/>
+          <w:i/>
+          <w:sz w:val="24"/>
+          <w:szCs w:val="24"/>
+          <w:u w:val="single"/>
+        </w:rPr>
+        <w:t>Diferentele dintre Angular si AngularJS</w:t>
+      </w:r>
+    </w:p>
+    <w:p>
+      <w:pPr>
+        <w:spacing w:line="360" w:lineRule="auto"/>
+        <w:rPr>
+          <w:rFonts w:ascii="Times New Roman" w:hAnsi="Times New Roman" w:cs="Times New Roman"/>
+          <w:sz w:val="24"/>
+          <w:szCs w:val="24"/>
+        </w:rPr>
+      </w:pPr>
+      <w:r>
+        <w:rPr>
+          <w:rFonts w:ascii="Times New Roman" w:hAnsi="Times New Roman" w:cs="Times New Roman"/>
+          <w:sz w:val="24"/>
+          <w:szCs w:val="24"/>
+        </w:rPr>
+        <w:tab/>
+        <w:t>Desi au aproape acelasi nume si ambele framework-uri sunt folosite pentru scr</w:t>
+      </w:r>
+      <w:r>
+        <w:rPr>
+          <w:rFonts w:ascii="Times New Roman" w:hAnsi="Times New Roman" w:cs="Times New Roman"/>
+          <w:sz w:val="24"/>
+          <w:szCs w:val="24"/>
+        </w:rPr>
+        <w:t xml:space="preserve">ierea mai rapida </w:t>
+      </w:r>
+      <w:proofErr w:type="gramStart"/>
+      <w:r>
+        <w:rPr>
+          <w:rFonts w:ascii="Times New Roman" w:hAnsi="Times New Roman" w:cs="Times New Roman"/>
+          <w:sz w:val="24"/>
+          <w:szCs w:val="24"/>
+        </w:rPr>
+        <w:t>a</w:t>
+      </w:r>
+      <w:proofErr w:type="gramEnd"/>
+      <w:r>
+        <w:rPr>
+          <w:rFonts w:ascii="Times New Roman" w:hAnsi="Times New Roman" w:cs="Times New Roman"/>
+          <w:sz w:val="24"/>
+          <w:szCs w:val="24"/>
+        </w:rPr>
+        <w:t xml:space="preserve"> aplicatiilor, Angular si AngularJS sunt doua framework-uri scrise total diferit. AngularJS a aparut primul, pe data de 20 octombrie 2010, si a ramas fara suport tehnic din ianuarie 2022, iar Angular a aparut pe data de 14 septembrie 2016 si continua sa aibe suport tehnic pana in prezent, acesta din urma fiind si cel care continua sa fie utilizat de catre dezvoltatorii aplicatiilor web. De asemenea, pe langa diferentele semnificative de arhitectura, AngularJS </w:t>
+      </w:r>
+      <w:proofErr w:type="gramStart"/>
+      <w:r>
+        <w:rPr>
+          <w:rFonts w:ascii="Times New Roman" w:hAnsi="Times New Roman" w:cs="Times New Roman"/>
+          <w:sz w:val="24"/>
+          <w:szCs w:val="24"/>
+        </w:rPr>
+        <w:t>este</w:t>
+      </w:r>
+      <w:proofErr w:type="gramEnd"/>
+      <w:r>
+        <w:rPr>
+          <w:rFonts w:ascii="Times New Roman" w:hAnsi="Times New Roman" w:cs="Times New Roman"/>
+          <w:sz w:val="24"/>
+          <w:szCs w:val="24"/>
+        </w:rPr>
+        <w:t xml:space="preserve"> bazat pe JavaScript, de unde si prefixul JS, pe cand Angular este construit pe baza limbajului TypeScript.</w:t>
+      </w:r>
+    </w:p>
+    <w:p>
+      <w:pPr>
+        <w:spacing w:line="360" w:lineRule="auto"/>
+        <w:rPr>
+          <w:rFonts w:ascii="Times New Roman" w:hAnsi="Times New Roman" w:cs="Times New Roman"/>
+          <w:sz w:val="24"/>
+          <w:szCs w:val="24"/>
+        </w:rPr>
+      </w:pPr>
+      <w:r>
+        <w:rPr>
+          <w:rFonts w:ascii="Times New Roman" w:hAnsi="Times New Roman" w:cs="Times New Roman"/>
+          <w:sz w:val="24"/>
+          <w:szCs w:val="24"/>
+        </w:rPr>
+        <w:tab/>
+        <w:t xml:space="preserve">In prezent, Angular </w:t>
+      </w:r>
+      <w:proofErr w:type="gramStart"/>
+      <w:r>
+        <w:rPr>
+          <w:rFonts w:ascii="Times New Roman" w:hAnsi="Times New Roman" w:cs="Times New Roman"/>
+          <w:sz w:val="24"/>
+          <w:szCs w:val="24"/>
+        </w:rPr>
+        <w:t>a</w:t>
+      </w:r>
+      <w:proofErr w:type="gramEnd"/>
+      <w:r>
+        <w:rPr>
+          <w:rFonts w:ascii="Times New Roman" w:hAnsi="Times New Roman" w:cs="Times New Roman"/>
+          <w:sz w:val="24"/>
+          <w:szCs w:val="24"/>
+        </w:rPr>
+        <w:t xml:space="preserve"> ajuns la versiunea a 15-a, pe data de 16 noiembrie 2022.</w:t>
+      </w:r>
+    </w:p>
+    <w:p>
+      <w:pPr>
+        <w:spacing w:line="360" w:lineRule="auto"/>
+        <w:rPr>
+          <w:rFonts w:ascii="Times New Roman" w:hAnsi="Times New Roman" w:cs="Times New Roman"/>
+          <w:b/>
+          <w:i/>
+          <w:u w:val="single"/>
+        </w:rPr>
+      </w:pPr>
+      <w:r>
+        <w:rPr>
+          <w:rFonts w:ascii="Times New Roman" w:hAnsi="Times New Roman" w:cs="Times New Roman"/>
+        </w:rPr>
+        <w:tab/>
+      </w:r>
+      <w:r>
+        <w:rPr>
+          <w:rFonts w:ascii="Times New Roman" w:hAnsi="Times New Roman" w:cs="Times New Roman"/>
+          <w:b/>
+          <w:i/>
+          <w:u w:val="single"/>
+        </w:rPr>
+        <w:br/>
+      </w:r>
+    </w:p>
+    <w:p>
+      <w:pPr>
+        <w:pStyle w:val="Heading2"/>
+        <w:spacing w:line="360" w:lineRule="auto"/>
+        <w:rPr>
+          <w:rFonts w:ascii="Times New Roman" w:hAnsi="Times New Roman" w:cs="Times New Roman"/>
+        </w:rPr>
+      </w:pPr>
+      <w:r>
+        <w:rPr>
+          <w:rFonts w:ascii="Times New Roman" w:hAnsi="Times New Roman" w:cs="Times New Roman"/>
+        </w:rPr>
+        <w:lastRenderedPageBreak/>
+        <w:tab/>
+      </w:r>
+      <w:bookmarkStart w:id="13" w:name="_Toc133327682"/>
+      <w:r>
+        <w:rPr>
+          <w:rFonts w:ascii="Times New Roman" w:hAnsi="Times New Roman" w:cs="Times New Roman"/>
+        </w:rPr>
+        <w:t>3.2) Back-end</w:t>
+      </w:r>
+      <w:bookmarkEnd w:id="13"/>
+    </w:p>
+    <w:p>
+      <w:pPr>
+        <w:pStyle w:val="Heading3"/>
+        <w:spacing w:line="360" w:lineRule="auto"/>
+        <w:rPr>
+          <w:rFonts w:ascii="Times New Roman" w:hAnsi="Times New Roman" w:cs="Times New Roman"/>
+        </w:rPr>
+      </w:pPr>
+      <w:r>
+        <w:rPr>
+          <w:rFonts w:ascii="Times New Roman" w:hAnsi="Times New Roman" w:cs="Times New Roman"/>
+        </w:rPr>
+        <w:tab/>
+      </w:r>
+      <w:r>
+        <w:rPr>
+          <w:rFonts w:ascii="Times New Roman" w:hAnsi="Times New Roman" w:cs="Times New Roman"/>
+        </w:rPr>
+        <w:t xml:space="preserve">   </w:t>
+      </w:r>
+      <w:bookmarkStart w:id="14" w:name="_Toc133327683"/>
+      <w:r>
+        <w:rPr>
+          <w:rFonts w:ascii="Times New Roman" w:hAnsi="Times New Roman" w:cs="Times New Roman"/>
+        </w:rPr>
+        <w:t>3.2.1) Java</w:t>
+      </w:r>
+      <w:bookmarkEnd w:id="14"/>
+    </w:p>
+    <w:p>
+      <w:pPr>
+        <w:spacing w:line="360" w:lineRule="auto"/>
+        <w:rPr>
+          <w:rFonts w:ascii="Times New Roman" w:hAnsi="Times New Roman" w:cs="Times New Roman"/>
+          <w:sz w:val="24"/>
+          <w:szCs w:val="24"/>
+        </w:rPr>
+      </w:pPr>
+      <w:r>
+        <w:tab/>
+      </w:r>
+      <w:r>
+        <w:rPr>
+          <w:rFonts w:ascii="Times New Roman" w:hAnsi="Times New Roman" w:cs="Times New Roman"/>
+          <w:sz w:val="24"/>
+          <w:szCs w:val="24"/>
+        </w:rPr>
+        <w:t xml:space="preserve">Java </w:t>
+      </w:r>
+      <w:proofErr w:type="gramStart"/>
+      <w:r>
+        <w:rPr>
+          <w:rFonts w:ascii="Times New Roman" w:hAnsi="Times New Roman" w:cs="Times New Roman"/>
+          <w:sz w:val="24"/>
+          <w:szCs w:val="24"/>
+        </w:rPr>
+        <w:t>este</w:t>
+      </w:r>
+      <w:proofErr w:type="gramEnd"/>
+      <w:r>
+        <w:rPr>
+          <w:rFonts w:ascii="Times New Roman" w:hAnsi="Times New Roman" w:cs="Times New Roman"/>
+          <w:sz w:val="24"/>
+          <w:szCs w:val="24"/>
+        </w:rPr>
+        <w:t xml:space="preserve"> un limbaj de programare de nivel inalt, orientat obiect care a fost proiectat avand cat mai putine dependente. Este </w:t>
+      </w:r>
+      <w:proofErr w:type="gramStart"/>
+      <w:r>
+        <w:rPr>
+          <w:rFonts w:ascii="Times New Roman" w:hAnsi="Times New Roman" w:cs="Times New Roman"/>
+          <w:sz w:val="24"/>
+          <w:szCs w:val="24"/>
+        </w:rPr>
         <w:t>un</w:t>
       </w:r>
       <w:proofErr w:type="gramEnd"/>
       <w:r>
-        <w:t xml:space="preserve"> limbaj de programare de nivel inalt open source, cu scopul de a repara problemele des intampinate in JavaScript. Acest limbaj </w:t>
+        <w:rPr>
+          <w:rFonts w:ascii="Times New Roman" w:hAnsi="Times New Roman" w:cs="Times New Roman"/>
+          <w:sz w:val="24"/>
+          <w:szCs w:val="24"/>
+        </w:rPr>
+        <w:t xml:space="preserve"> limbaj de programare de uz general care functioneaza dupa conceptul “scrie o data, ruleaza oriunde” (“write once, run anywhere”), ceea ce inseamna ca odata compilat codul Java, acesta poate rula pe orice masina care suporta platforma mentionata, fara a mai trebui recompilat codul. Aplicatiile Java sunt compilate in bytecode care poate rula pe orice sistem care detine o masina virtuala Java (Java virtual machine – JVM), indiferent de arhitectura sistemului. Asemenea limbajului C#, sintaxa Java seamana mult cu </w:t>
+      </w:r>
+      <w:r>
+        <w:rPr>
+          <w:rFonts w:ascii="Times New Roman" w:hAnsi="Times New Roman" w:cs="Times New Roman"/>
+          <w:sz w:val="24"/>
+          <w:szCs w:val="24"/>
+        </w:rPr>
+        <w:t xml:space="preserve">C/C++, avand mai putine facilitati low-level decat acestea, C/C++ avand oferind o mare flexibilitate cand vine vorba de alocarea memoriei, pe cand C# si Java folosesc un “garbage collector” care se ocupa cu dezalocarea memoriei atunci cand se pierde referinta unei zone de memorie. </w:t>
+      </w:r>
+    </w:p>
+    <w:p>
+      <w:pPr>
+        <w:spacing w:line="360" w:lineRule="auto"/>
+        <w:rPr>
+          <w:rFonts w:ascii="Times New Roman" w:hAnsi="Times New Roman" w:cs="Times New Roman"/>
+          <w:b/>
+          <w:i/>
+          <w:sz w:val="24"/>
+          <w:szCs w:val="24"/>
+          <w:u w:val="single"/>
+        </w:rPr>
+      </w:pPr>
+      <w:r>
+        <w:rPr>
+          <w:rFonts w:ascii="Times New Roman" w:hAnsi="Times New Roman" w:cs="Times New Roman"/>
+          <w:sz w:val="24"/>
+          <w:szCs w:val="24"/>
+        </w:rPr>
+        <w:tab/>
+      </w:r>
+      <w:r>
+        <w:rPr>
+          <w:rFonts w:ascii="Times New Roman" w:hAnsi="Times New Roman" w:cs="Times New Roman"/>
+          <w:b/>
+          <w:i/>
+          <w:sz w:val="24"/>
+          <w:szCs w:val="24"/>
+          <w:u w:val="single"/>
+        </w:rPr>
+        <w:t>Utilizari</w:t>
+      </w:r>
+    </w:p>
+    <w:p>
+      <w:pPr>
+        <w:spacing w:line="360" w:lineRule="auto"/>
+        <w:rPr>
+          <w:rFonts w:ascii="Times New Roman" w:hAnsi="Times New Roman" w:cs="Times New Roman"/>
+          <w:sz w:val="24"/>
+          <w:szCs w:val="24"/>
+        </w:rPr>
+      </w:pPr>
+      <w:r>
+        <w:rPr>
+          <w:rFonts w:ascii="Times New Roman" w:hAnsi="Times New Roman" w:cs="Times New Roman"/>
+          <w:sz w:val="24"/>
+          <w:szCs w:val="24"/>
+        </w:rPr>
+        <w:tab/>
+        <w:t xml:space="preserve">Limbajul Java a fost folosit pentru foarte multe tipuri de aplicatii de-a lungul timpului, in prezent fiind predominant folosit pentru scrierea aplicatiilor pentru Android si pentru aplicatiile de tip back-end.  </w:t>
+      </w:r>
+    </w:p>
+    <w:p>
+      <w:pPr>
+        <w:spacing w:line="360" w:lineRule="auto"/>
+        <w:rPr>
+          <w:rFonts w:ascii="Times New Roman" w:hAnsi="Times New Roman" w:cs="Times New Roman"/>
+          <w:b/>
+          <w:i/>
+          <w:sz w:val="24"/>
+          <w:szCs w:val="24"/>
+          <w:u w:val="single"/>
+        </w:rPr>
+      </w:pPr>
+      <w:r>
+        <w:rPr>
+          <w:rFonts w:ascii="Times New Roman" w:hAnsi="Times New Roman" w:cs="Times New Roman"/>
+          <w:sz w:val="24"/>
+          <w:szCs w:val="24"/>
+        </w:rPr>
+        <w:tab/>
+      </w:r>
+      <w:r>
+        <w:rPr>
+          <w:rFonts w:ascii="Times New Roman" w:hAnsi="Times New Roman" w:cs="Times New Roman"/>
+          <w:b/>
+          <w:i/>
+          <w:sz w:val="24"/>
+          <w:szCs w:val="24"/>
+          <w:u w:val="single"/>
+        </w:rPr>
+        <w:t>Istoric</w:t>
+      </w:r>
+    </w:p>
+    <w:p>
+      <w:pPr>
+        <w:spacing w:line="360" w:lineRule="auto"/>
+        <w:rPr>
+          <w:rFonts w:ascii="Times New Roman" w:hAnsi="Times New Roman" w:cs="Times New Roman"/>
+          <w:sz w:val="24"/>
+          <w:szCs w:val="24"/>
+        </w:rPr>
+      </w:pPr>
+      <w:r>
+        <w:rPr>
+          <w:rFonts w:ascii="Times New Roman" w:hAnsi="Times New Roman" w:cs="Times New Roman"/>
+          <w:sz w:val="24"/>
+          <w:szCs w:val="24"/>
+        </w:rPr>
+        <w:tab/>
+        <w:t>Java a fost creat</w:t>
+      </w:r>
+      <w:r>
+        <w:rPr>
+          <w:rFonts w:ascii="Times New Roman" w:hAnsi="Times New Roman" w:cs="Times New Roman"/>
+          <w:sz w:val="24"/>
+          <w:szCs w:val="24"/>
+        </w:rPr>
+        <w:t xml:space="preserve"> pe data de 19 mai 1995</w:t>
+      </w:r>
+      <w:r>
+        <w:rPr>
+          <w:rFonts w:ascii="Times New Roman" w:hAnsi="Times New Roman" w:cs="Times New Roman"/>
+          <w:sz w:val="24"/>
+          <w:szCs w:val="24"/>
+        </w:rPr>
+        <w:t xml:space="preserve"> de catre James G</w:t>
+      </w:r>
+      <w:r>
+        <w:rPr>
+          <w:rFonts w:ascii="Times New Roman" w:hAnsi="Times New Roman" w:cs="Times New Roman"/>
+          <w:sz w:val="24"/>
+          <w:szCs w:val="24"/>
+        </w:rPr>
+        <w:t>osling, un programator al companiei Sun M</w:t>
+      </w:r>
+      <w:r>
+        <w:rPr>
+          <w:rFonts w:ascii="Times New Roman" w:hAnsi="Times New Roman" w:cs="Times New Roman"/>
+          <w:sz w:val="24"/>
+          <w:szCs w:val="24"/>
+        </w:rPr>
+        <w:t xml:space="preserve">icrosystems. Atat librariile, cat si JVM si compilatorul limbajului Java au fost initial construite de catre Sun Microsystems. In prezent, Java 20 este ultima versiune, aparuta pe data de 21 martie 2023, Java 17 fiind ultima versiune stabila ce aduce schimbari semnificative limbajului, aparuta pe data de 14 septembrie 2021. </w:t>
+      </w:r>
+    </w:p>
+    <w:p>
+      <w:pPr>
+        <w:spacing w:line="360" w:lineRule="auto"/>
+        <w:rPr>
+          <w:rFonts w:ascii="Times New Roman" w:hAnsi="Times New Roman" w:cs="Times New Roman"/>
+          <w:sz w:val="24"/>
+          <w:szCs w:val="24"/>
+        </w:rPr>
+      </w:pPr>
+    </w:p>
+    <w:p>
+      <w:pPr>
+        <w:spacing w:line="360" w:lineRule="auto"/>
+        <w:rPr>
+          <w:rFonts w:ascii="Times New Roman" w:hAnsi="Times New Roman" w:cs="Times New Roman"/>
+          <w:sz w:val="24"/>
+          <w:szCs w:val="24"/>
+        </w:rPr>
+      </w:pPr>
+    </w:p>
+    <w:p>
+      <w:pPr>
+        <w:spacing w:line="360" w:lineRule="auto"/>
+        <w:rPr>
+          <w:rFonts w:ascii="Times New Roman" w:hAnsi="Times New Roman" w:cs="Times New Roman"/>
+          <w:sz w:val="24"/>
+          <w:szCs w:val="24"/>
+        </w:rPr>
+      </w:pPr>
+    </w:p>
+    <w:p>
+      <w:pPr>
+        <w:pStyle w:val="Heading3"/>
+        <w:spacing w:line="360" w:lineRule="auto"/>
+        <w:rPr>
+          <w:rFonts w:ascii="Times New Roman" w:hAnsi="Times New Roman" w:cs="Times New Roman"/>
+        </w:rPr>
+      </w:pPr>
+      <w:r>
+        <w:rPr>
+          <w:rFonts w:ascii="Times New Roman" w:hAnsi="Times New Roman" w:cs="Times New Roman"/>
+        </w:rPr>
+        <w:lastRenderedPageBreak/>
+        <w:tab/>
+      </w:r>
+      <w:r>
+        <w:rPr>
+          <w:rFonts w:ascii="Times New Roman" w:hAnsi="Times New Roman" w:cs="Times New Roman"/>
+        </w:rPr>
+        <w:t xml:space="preserve">   </w:t>
+      </w:r>
+      <w:bookmarkStart w:id="15" w:name="_Toc133327684"/>
+      <w:r>
+        <w:rPr>
+          <w:rFonts w:ascii="Times New Roman" w:hAnsi="Times New Roman" w:cs="Times New Roman"/>
+        </w:rPr>
+        <w:t xml:space="preserve">3.2.2) </w:t>
       </w:r>
       <w:proofErr w:type="gramStart"/>
       <w:r>
+        <w:rPr>
+          <w:rFonts w:ascii="Times New Roman" w:hAnsi="Times New Roman" w:cs="Times New Roman"/>
+        </w:rPr>
+        <w:t>S</w:t>
+      </w:r>
+      <w:r>
+        <w:rPr>
+          <w:rFonts w:ascii="Times New Roman" w:hAnsi="Times New Roman" w:cs="Times New Roman"/>
+        </w:rPr>
+        <w:t>pring</w:t>
+      </w:r>
+      <w:bookmarkEnd w:id="15"/>
+      <w:proofErr w:type="gramEnd"/>
+      <w:r>
+        <w:rPr>
+          <w:rFonts w:ascii="Times New Roman" w:hAnsi="Times New Roman" w:cs="Times New Roman"/>
+        </w:rPr>
+        <w:t xml:space="preserve"> </w:t>
+      </w:r>
+    </w:p>
+    <w:p>
+      <w:pPr>
+        <w:spacing w:line="360" w:lineRule="auto"/>
+        <w:rPr>
+          <w:rFonts w:ascii="Times New Roman" w:hAnsi="Times New Roman" w:cs="Times New Roman"/>
+          <w:sz w:val="24"/>
+          <w:szCs w:val="24"/>
+        </w:rPr>
+      </w:pPr>
+      <w:r>
+        <w:rPr>
+          <w:rFonts w:ascii="Times New Roman" w:hAnsi="Times New Roman" w:cs="Times New Roman"/>
+          <w:sz w:val="24"/>
+          <w:szCs w:val="24"/>
+        </w:rPr>
+        <w:tab/>
+      </w:r>
+      <w:r>
+        <w:rPr>
+          <w:rFonts w:ascii="Times New Roman" w:hAnsi="Times New Roman" w:cs="Times New Roman"/>
+          <w:sz w:val="24"/>
+          <w:szCs w:val="24"/>
+        </w:rPr>
+        <w:t xml:space="preserve">Spring </w:t>
+      </w:r>
+      <w:proofErr w:type="gramStart"/>
+      <w:r>
+        <w:rPr>
+          <w:rFonts w:ascii="Times New Roman" w:hAnsi="Times New Roman" w:cs="Times New Roman"/>
+          <w:sz w:val="24"/>
+          <w:szCs w:val="24"/>
+        </w:rPr>
         <w:t>este</w:t>
       </w:r>
       <w:proofErr w:type="gramEnd"/>
       <w:r>
-        <w:t xml:space="preserve"> un superset de JavaScript in care se pot impune tipul variabilelor, acesta neputand fi schimbat in timpul rularii programului. La momentul rularii programului, </w:t>
-      </w:r>
-      <w:r>
-        <w:t xml:space="preserve">mai intai sunt verificate regulile impuse de TypeScript, iar apoi </w:t>
-      </w:r>
-      <w:r>
-        <w:t>inter</w:t>
-      </w:r>
-      <w:r>
-        <w:t xml:space="preserve">pretatorul converteste codul </w:t>
-      </w:r>
-      <w:r>
-        <w:t>in JavaScript</w:t>
-      </w:r>
-      <w:r>
-        <w:t>.</w:t>
-      </w:r>
-    </w:p>
-    <w:p>
-      <w:pPr>
-        <w:spacing w:line="360" w:lineRule="auto"/>
-        <w:rPr>
-          <w:rFonts w:ascii="Times New Roman" w:hAnsi="Times New Roman" w:cs="Times New Roman"/>
-          <w:sz w:val="24"/>
-          <w:szCs w:val="24"/>
-        </w:rPr>
-      </w:pPr>
+        <w:rPr>
+          <w:rFonts w:ascii="Times New Roman" w:hAnsi="Times New Roman" w:cs="Times New Roman"/>
+          <w:sz w:val="24"/>
+          <w:szCs w:val="24"/>
+        </w:rPr>
+        <w:t xml:space="preserve"> un framework si un container pentru “inversion of control” pentru platforma Java. Principalele caracteristici ale Spring framework pot fi folosite de catre orice aplicatie de tip Java, existand si anumite extensii ale acestui framework pentru scrierea de aplicatii web. </w:t>
+      </w:r>
+    </w:p>
+    <w:p>
+      <w:pPr>
+        <w:spacing w:line="360" w:lineRule="auto"/>
+        <w:rPr>
+          <w:rFonts w:ascii="Times New Roman" w:hAnsi="Times New Roman" w:cs="Times New Roman"/>
+          <w:sz w:val="24"/>
+          <w:szCs w:val="24"/>
+        </w:rPr>
+      </w:pPr>
+      <w:r>
+        <w:rPr>
+          <w:rFonts w:ascii="Times New Roman" w:hAnsi="Times New Roman" w:cs="Times New Roman"/>
+          <w:sz w:val="24"/>
+          <w:szCs w:val="24"/>
+        </w:rPr>
+        <w:tab/>
+        <w:t xml:space="preserve">Una dintre cele mai importante functionalitati </w:t>
+      </w:r>
+      <w:proofErr w:type="gramStart"/>
+      <w:r>
+        <w:rPr>
+          <w:rFonts w:ascii="Times New Roman" w:hAnsi="Times New Roman" w:cs="Times New Roman"/>
+          <w:sz w:val="24"/>
+          <w:szCs w:val="24"/>
+        </w:rPr>
+        <w:t>Spring</w:t>
+      </w:r>
+      <w:proofErr w:type="gramEnd"/>
+      <w:r>
+        <w:rPr>
+          <w:rFonts w:ascii="Times New Roman" w:hAnsi="Times New Roman" w:cs="Times New Roman"/>
+          <w:sz w:val="24"/>
+          <w:szCs w:val="24"/>
+        </w:rPr>
+        <w:t xml:space="preserve"> este “inversion of control container”, care </w:t>
+      </w:r>
+      <w:r>
+        <w:rPr>
+          <w:rFonts w:ascii="Times New Roman" w:hAnsi="Times New Roman" w:cs="Times New Roman"/>
+          <w:sz w:val="24"/>
+          <w:szCs w:val="24"/>
+        </w:rPr>
+        <w:t xml:space="preserve">ofera o modalitate foarte eficienta a configurarii si coordonarii obiectelor Java. Containerul </w:t>
+      </w:r>
+      <w:proofErr w:type="gramStart"/>
+      <w:r>
+        <w:rPr>
+          <w:rFonts w:ascii="Times New Roman" w:hAnsi="Times New Roman" w:cs="Times New Roman"/>
+          <w:sz w:val="24"/>
+          <w:szCs w:val="24"/>
+        </w:rPr>
+        <w:t>este</w:t>
+      </w:r>
+      <w:proofErr w:type="gramEnd"/>
+      <w:r>
+        <w:rPr>
+          <w:rFonts w:ascii="Times New Roman" w:hAnsi="Times New Roman" w:cs="Times New Roman"/>
+          <w:sz w:val="24"/>
+          <w:szCs w:val="24"/>
+        </w:rPr>
+        <w:t xml:space="preserve"> responsabil de gestionarea obiectelor, mai exact de crearea, utilizarea si configurarea acestora, lenagadu-le impreuna. In trecut, se configurau aceste obiecte denumite “beans” prin fisiere de tip XML (Extensible Markup Language), dar in prezent se folosesc adnotari.</w:t>
+      </w:r>
+    </w:p>
+    <w:p>
+      <w:pPr>
+        <w:spacing w:line="360" w:lineRule="auto"/>
+        <w:rPr>
+          <w:rFonts w:ascii="Times New Roman" w:hAnsi="Times New Roman" w:cs="Times New Roman"/>
+          <w:sz w:val="24"/>
+          <w:szCs w:val="24"/>
+        </w:rPr>
+      </w:pPr>
+      <w:r>
+        <w:rPr>
+          <w:rFonts w:ascii="Times New Roman" w:hAnsi="Times New Roman" w:cs="Times New Roman"/>
+          <w:sz w:val="24"/>
+          <w:szCs w:val="24"/>
+        </w:rPr>
+        <w:tab/>
+        <w:t xml:space="preserve">Spring </w:t>
+      </w:r>
+      <w:proofErr w:type="gramStart"/>
+      <w:r>
+        <w:rPr>
+          <w:rFonts w:ascii="Times New Roman" w:hAnsi="Times New Roman" w:cs="Times New Roman"/>
+          <w:sz w:val="24"/>
+          <w:szCs w:val="24"/>
+        </w:rPr>
+        <w:t>a</w:t>
+      </w:r>
+      <w:proofErr w:type="gramEnd"/>
+      <w:r>
+        <w:rPr>
+          <w:rFonts w:ascii="Times New Roman" w:hAnsi="Times New Roman" w:cs="Times New Roman"/>
+          <w:sz w:val="24"/>
+          <w:szCs w:val="24"/>
+        </w:rPr>
+        <w:t xml:space="preserve"> aparut in anul 2003, prima versiune fiind 0.9. In prezent ultima versiune </w:t>
+      </w:r>
+      <w:proofErr w:type="gramStart"/>
+      <w:r>
+        <w:rPr>
+          <w:rFonts w:ascii="Times New Roman" w:hAnsi="Times New Roman" w:cs="Times New Roman"/>
+          <w:sz w:val="24"/>
+          <w:szCs w:val="24"/>
+        </w:rPr>
+        <w:t>este</w:t>
+      </w:r>
+      <w:proofErr w:type="gramEnd"/>
+      <w:r>
+        <w:rPr>
+          <w:rFonts w:ascii="Times New Roman" w:hAnsi="Times New Roman" w:cs="Times New Roman"/>
+          <w:sz w:val="24"/>
+          <w:szCs w:val="24"/>
+        </w:rPr>
+        <w:t xml:space="preserve"> 6.0, aparuta pe data de 16 noiembrie 2022. </w:t>
+      </w:r>
+    </w:p>
+    <w:p>
+      <w:pPr>
+        <w:rPr>
+          <w:rFonts w:ascii="Times New Roman" w:hAnsi="Times New Roman" w:cs="Times New Roman"/>
+          <w:sz w:val="24"/>
+          <w:szCs w:val="24"/>
+        </w:rPr>
+      </w:pPr>
+      <w:r>
+        <w:rPr>
+          <w:rFonts w:ascii="Times New Roman" w:hAnsi="Times New Roman" w:cs="Times New Roman"/>
+          <w:sz w:val="24"/>
+          <w:szCs w:val="24"/>
+        </w:rPr>
+        <w:tab/>
+      </w:r>
     </w:p>
     <w:p>
       <w:pPr>
@@ -3779,14 +5009,566 @@
         </w:rPr>
         <w:t xml:space="preserve">   </w:t>
       </w:r>
-      <w:bookmarkStart w:id="13" w:name="_Toc132900240"/>
-      <w:r>
-        <w:rPr>
-          <w:rFonts w:ascii="Times New Roman" w:hAnsi="Times New Roman" w:cs="Times New Roman"/>
-        </w:rPr>
-        <w:t>3.1.5) Angular framework</w:t>
-      </w:r>
-      <w:bookmarkEnd w:id="13"/>
+      <w:bookmarkStart w:id="16" w:name="_Toc133327685"/>
+      <w:r>
+        <w:rPr>
+          <w:rFonts w:ascii="Times New Roman" w:hAnsi="Times New Roman" w:cs="Times New Roman"/>
+        </w:rPr>
+        <w:t>3.2.3) Spring Boot</w:t>
+      </w:r>
+      <w:bookmarkEnd w:id="16"/>
+      <w:r>
+        <w:rPr>
+          <w:rFonts w:ascii="Times New Roman" w:hAnsi="Times New Roman" w:cs="Times New Roman"/>
+        </w:rPr>
+        <w:t xml:space="preserve"> </w:t>
+      </w:r>
+    </w:p>
+    <w:p>
+      <w:pPr>
+        <w:spacing w:line="360" w:lineRule="auto"/>
+        <w:rPr>
+          <w:rFonts w:ascii="Times New Roman" w:hAnsi="Times New Roman" w:cs="Times New Roman"/>
+          <w:sz w:val="24"/>
+          <w:szCs w:val="24"/>
+        </w:rPr>
+      </w:pPr>
+      <w:r>
+        <w:tab/>
+      </w:r>
+      <w:r>
+        <w:rPr>
+          <w:rFonts w:ascii="Times New Roman" w:hAnsi="Times New Roman" w:cs="Times New Roman"/>
+          <w:sz w:val="24"/>
+          <w:szCs w:val="24"/>
+        </w:rPr>
+        <w:t xml:space="preserve">Spring Boot framework </w:t>
+      </w:r>
+      <w:proofErr w:type="gramStart"/>
+      <w:r>
+        <w:rPr>
+          <w:rFonts w:ascii="Times New Roman" w:hAnsi="Times New Roman" w:cs="Times New Roman"/>
+          <w:sz w:val="24"/>
+          <w:szCs w:val="24"/>
+        </w:rPr>
+        <w:t>este</w:t>
+      </w:r>
+      <w:proofErr w:type="gramEnd"/>
+      <w:r>
+        <w:rPr>
+          <w:rFonts w:ascii="Times New Roman" w:hAnsi="Times New Roman" w:cs="Times New Roman"/>
+          <w:sz w:val="24"/>
+          <w:szCs w:val="24"/>
+        </w:rPr>
+        <w:t xml:space="preserve"> o extensie a framework-ului Spring, aducand imbunatatiri semnificative atunci cand vine vorba de complexitatea necesara pentru configurarea unei aplicatii de tip Spring. Acesta </w:t>
+      </w:r>
+      <w:proofErr w:type="gramStart"/>
+      <w:r>
+        <w:rPr>
+          <w:rFonts w:ascii="Times New Roman" w:hAnsi="Times New Roman" w:cs="Times New Roman"/>
+          <w:sz w:val="24"/>
+          <w:szCs w:val="24"/>
+        </w:rPr>
+        <w:t>este</w:t>
+      </w:r>
+      <w:proofErr w:type="gramEnd"/>
+      <w:r>
+        <w:rPr>
+          <w:rFonts w:ascii="Times New Roman" w:hAnsi="Times New Roman" w:cs="Times New Roman"/>
+          <w:sz w:val="24"/>
+          <w:szCs w:val="24"/>
+        </w:rPr>
+        <w:t xml:space="preserve"> folosit in mod special pentru crearea aplicatiilor de tip web precum: MVC, RESTful API sau microservicii. Exista 3 capabilitati importante prin care Spring Boot usureaza munca programatorului:</w:t>
+      </w:r>
+    </w:p>
+    <w:p>
+      <w:pPr>
+        <w:spacing w:line="360" w:lineRule="auto"/>
+        <w:rPr>
+          <w:rFonts w:ascii="Times New Roman" w:hAnsi="Times New Roman" w:cs="Times New Roman"/>
+          <w:b/>
+          <w:i/>
+          <w:sz w:val="24"/>
+          <w:szCs w:val="24"/>
+          <w:u w:val="single"/>
+        </w:rPr>
+      </w:pPr>
+      <w:r>
+        <w:rPr>
+          <w:rFonts w:ascii="Times New Roman" w:hAnsi="Times New Roman" w:cs="Times New Roman"/>
+          <w:sz w:val="24"/>
+          <w:szCs w:val="24"/>
+        </w:rPr>
+        <w:tab/>
+      </w:r>
+      <w:r>
+        <w:rPr>
+          <w:rFonts w:ascii="Times New Roman" w:hAnsi="Times New Roman" w:cs="Times New Roman"/>
+          <w:b/>
+          <w:i/>
+          <w:sz w:val="24"/>
+          <w:szCs w:val="24"/>
+          <w:u w:val="single"/>
+        </w:rPr>
+        <w:t>Autoconfigurare</w:t>
+      </w:r>
+    </w:p>
+    <w:p>
+      <w:pPr>
+        <w:spacing w:line="360" w:lineRule="auto"/>
+        <w:rPr>
+          <w:rFonts w:ascii="Times New Roman" w:hAnsi="Times New Roman" w:cs="Times New Roman"/>
+          <w:sz w:val="24"/>
+          <w:szCs w:val="24"/>
+        </w:rPr>
+      </w:pPr>
+      <w:r>
+        <w:rPr>
+          <w:rFonts w:ascii="Times New Roman" w:hAnsi="Times New Roman" w:cs="Times New Roman"/>
+          <w:sz w:val="24"/>
+          <w:szCs w:val="24"/>
+        </w:rPr>
+        <w:tab/>
+        <w:t xml:space="preserve">Autoconfigurarea se refera la faptul ca aplicatiile de tip Spring Boot </w:t>
+      </w:r>
+      <w:proofErr w:type="gramStart"/>
+      <w:r>
+        <w:rPr>
+          <w:rFonts w:ascii="Times New Roman" w:hAnsi="Times New Roman" w:cs="Times New Roman"/>
+          <w:sz w:val="24"/>
+          <w:szCs w:val="24"/>
+        </w:rPr>
+        <w:t>vin</w:t>
+      </w:r>
+      <w:proofErr w:type="gramEnd"/>
+      <w:r>
+        <w:rPr>
+          <w:rFonts w:ascii="Times New Roman" w:hAnsi="Times New Roman" w:cs="Times New Roman"/>
+          <w:sz w:val="24"/>
+          <w:szCs w:val="24"/>
+        </w:rPr>
+        <w:t xml:space="preserve"> cu dependente deja initializate pe care dezvoltatorul software nu mai trebuie sa le configureze manual. </w:t>
+      </w:r>
+      <w:r>
+        <w:rPr>
+          <w:rFonts w:ascii="Times New Roman" w:hAnsi="Times New Roman" w:cs="Times New Roman"/>
+          <w:sz w:val="24"/>
+          <w:szCs w:val="24"/>
+        </w:rPr>
+        <w:t xml:space="preserve">Acest fapt ajuta nu doar la grabirea procesului de dezvoltare </w:t>
+      </w:r>
+      <w:proofErr w:type="gramStart"/>
+      <w:r>
+        <w:rPr>
+          <w:rFonts w:ascii="Times New Roman" w:hAnsi="Times New Roman" w:cs="Times New Roman"/>
+          <w:sz w:val="24"/>
+          <w:szCs w:val="24"/>
+        </w:rPr>
+        <w:t>a</w:t>
+      </w:r>
+      <w:proofErr w:type="gramEnd"/>
+      <w:r>
+        <w:rPr>
+          <w:rFonts w:ascii="Times New Roman" w:hAnsi="Times New Roman" w:cs="Times New Roman"/>
+          <w:sz w:val="24"/>
+          <w:szCs w:val="24"/>
+        </w:rPr>
+        <w:t xml:space="preserve"> aplicatiilor, ci si la aplicarea bunelor practici care duc la construirea unui cod mai usor de citit si de intretinut. De asemenea, aceste setari implicite pot fi schimbate la nevoie.</w:t>
+      </w:r>
+    </w:p>
+    <w:p>
+      <w:pPr>
+        <w:spacing w:line="360" w:lineRule="auto"/>
+        <w:rPr>
+          <w:rFonts w:ascii="Times New Roman" w:hAnsi="Times New Roman" w:cs="Times New Roman"/>
+          <w:sz w:val="24"/>
+          <w:szCs w:val="24"/>
+        </w:rPr>
+      </w:pPr>
+    </w:p>
+    <w:p>
+      <w:pPr>
+        <w:spacing w:line="360" w:lineRule="auto"/>
+        <w:rPr>
+          <w:rFonts w:ascii="Times New Roman" w:hAnsi="Times New Roman" w:cs="Times New Roman"/>
+          <w:sz w:val="24"/>
+          <w:szCs w:val="24"/>
+        </w:rPr>
+      </w:pPr>
+    </w:p>
+    <w:p>
+      <w:pPr>
+        <w:spacing w:line="360" w:lineRule="auto"/>
+        <w:rPr>
+          <w:rFonts w:ascii="Times New Roman" w:hAnsi="Times New Roman" w:cs="Times New Roman"/>
+          <w:b/>
+          <w:i/>
+          <w:sz w:val="24"/>
+          <w:szCs w:val="24"/>
+          <w:u w:val="single"/>
+        </w:rPr>
+      </w:pPr>
+      <w:r>
+        <w:rPr>
+          <w:rFonts w:ascii="Times New Roman" w:hAnsi="Times New Roman" w:cs="Times New Roman"/>
+          <w:sz w:val="24"/>
+          <w:szCs w:val="24"/>
+        </w:rPr>
+        <w:lastRenderedPageBreak/>
+        <w:tab/>
+      </w:r>
+      <w:r>
+        <w:rPr>
+          <w:rFonts w:ascii="Times New Roman" w:hAnsi="Times New Roman" w:cs="Times New Roman"/>
+          <w:b/>
+          <w:i/>
+          <w:sz w:val="24"/>
+          <w:szCs w:val="24"/>
+          <w:u w:val="single"/>
+        </w:rPr>
+        <w:t>Abordarea de opinie (“Opinionated approach”)</w:t>
+      </w:r>
+    </w:p>
+    <w:p>
+      <w:pPr>
+        <w:spacing w:line="360" w:lineRule="auto"/>
+        <w:rPr>
+          <w:rFonts w:ascii="Times New Roman" w:hAnsi="Times New Roman" w:cs="Times New Roman"/>
+          <w:sz w:val="24"/>
+          <w:szCs w:val="24"/>
+        </w:rPr>
+      </w:pPr>
+      <w:r>
+        <w:rPr>
+          <w:rFonts w:ascii="Times New Roman" w:hAnsi="Times New Roman" w:cs="Times New Roman"/>
+          <w:sz w:val="24"/>
+          <w:szCs w:val="24"/>
+        </w:rPr>
+        <w:tab/>
+      </w:r>
+      <w:r>
+        <w:rPr>
+          <w:rFonts w:ascii="Times New Roman" w:hAnsi="Times New Roman" w:cs="Times New Roman"/>
+          <w:sz w:val="24"/>
+          <w:szCs w:val="24"/>
+        </w:rPr>
+        <w:t xml:space="preserve">Pe baza cerintelor proiectului, Spring Boot adopta o abordare de opinie pentru adaugarea si setarea dependentelor de pornire </w:t>
+      </w:r>
+      <w:proofErr w:type="gramStart"/>
+      <w:r>
+        <w:rPr>
+          <w:rFonts w:ascii="Times New Roman" w:hAnsi="Times New Roman" w:cs="Times New Roman"/>
+          <w:sz w:val="24"/>
+          <w:szCs w:val="24"/>
+        </w:rPr>
+        <w:t>a</w:t>
+      </w:r>
+      <w:proofErr w:type="gramEnd"/>
+      <w:r>
+        <w:rPr>
+          <w:rFonts w:ascii="Times New Roman" w:hAnsi="Times New Roman" w:cs="Times New Roman"/>
+          <w:sz w:val="24"/>
+          <w:szCs w:val="24"/>
+        </w:rPr>
+        <w:t xml:space="preserve"> aplicatiei. In loc ca programatorul sa ia toate deciziile si sa configureze tot proiectul in mod manual, Spring Boot selecteaza pachetele care trebuiesc instalate si de asemenea, ce valori implicite sa foloseasca. </w:t>
+      </w:r>
+    </w:p>
+    <w:p>
+      <w:pPr>
+        <w:spacing w:line="360" w:lineRule="auto"/>
+        <w:rPr>
+          <w:rFonts w:ascii="Times New Roman" w:hAnsi="Times New Roman" w:cs="Times New Roman"/>
+          <w:sz w:val="24"/>
+          <w:szCs w:val="24"/>
+        </w:rPr>
+      </w:pPr>
+      <w:r>
+        <w:rPr>
+          <w:rFonts w:ascii="Times New Roman" w:hAnsi="Times New Roman" w:cs="Times New Roman"/>
+          <w:sz w:val="24"/>
+          <w:szCs w:val="24"/>
+        </w:rPr>
+        <w:tab/>
+        <w:t xml:space="preserve">In timpul procesului de initializare, dezvoltatorii software pot selecta toate dependentele de care are nevoie proiectul utilizand platforma Spring Boot Initializr. Aceasta platforma </w:t>
+      </w:r>
+      <w:proofErr w:type="gramStart"/>
+      <w:r>
+        <w:rPr>
+          <w:rFonts w:ascii="Times New Roman" w:hAnsi="Times New Roman" w:cs="Times New Roman"/>
+          <w:sz w:val="24"/>
+          <w:szCs w:val="24"/>
+        </w:rPr>
+        <w:t>este</w:t>
+      </w:r>
+      <w:proofErr w:type="gramEnd"/>
+      <w:r>
+        <w:rPr>
+          <w:rFonts w:ascii="Times New Roman" w:hAnsi="Times New Roman" w:cs="Times New Roman"/>
+          <w:sz w:val="24"/>
+          <w:szCs w:val="24"/>
+        </w:rPr>
+        <w:t xml:space="preserve"> una simpla, care nu are nevoie de cod si creaza un proiect de tip Spring Boot care vine impreuna cu toate configurarile necesare selectate de catre programator. </w:t>
+      </w:r>
+    </w:p>
+    <w:p>
+      <w:pPr>
+        <w:spacing w:line="360" w:lineRule="auto"/>
+        <w:rPr>
+          <w:rFonts w:ascii="Times New Roman" w:hAnsi="Times New Roman" w:cs="Times New Roman"/>
+          <w:b/>
+          <w:i/>
+          <w:sz w:val="24"/>
+          <w:szCs w:val="24"/>
+          <w:u w:val="single"/>
+        </w:rPr>
+      </w:pPr>
+      <w:r>
+        <w:rPr>
+          <w:rFonts w:ascii="Times New Roman" w:hAnsi="Times New Roman" w:cs="Times New Roman"/>
+          <w:sz w:val="24"/>
+          <w:szCs w:val="24"/>
+        </w:rPr>
+        <w:tab/>
+      </w:r>
+      <w:r>
+        <w:rPr>
+          <w:rFonts w:ascii="Times New Roman" w:hAnsi="Times New Roman" w:cs="Times New Roman"/>
+          <w:b/>
+          <w:i/>
+          <w:sz w:val="24"/>
+          <w:szCs w:val="24"/>
+          <w:u w:val="single"/>
+        </w:rPr>
+        <w:t>Aplicatii de sine statatoare (“Standalone applications”)</w:t>
+      </w:r>
+    </w:p>
+    <w:p>
+      <w:pPr>
+        <w:spacing w:line="360" w:lineRule="auto"/>
+        <w:rPr>
+          <w:rFonts w:ascii="Times New Roman" w:hAnsi="Times New Roman" w:cs="Times New Roman"/>
+          <w:sz w:val="24"/>
+          <w:szCs w:val="24"/>
+        </w:rPr>
+      </w:pPr>
+      <w:r>
+        <w:rPr>
+          <w:rFonts w:ascii="Times New Roman" w:hAnsi="Times New Roman" w:cs="Times New Roman"/>
+          <w:sz w:val="24"/>
+          <w:szCs w:val="24"/>
+        </w:rPr>
+        <w:tab/>
+        <w:t xml:space="preserve">Spring Boot le permite dezvoltatorilor software </w:t>
+      </w:r>
+      <w:proofErr w:type="gramStart"/>
+      <w:r>
+        <w:rPr>
+          <w:rFonts w:ascii="Times New Roman" w:hAnsi="Times New Roman" w:cs="Times New Roman"/>
+          <w:sz w:val="24"/>
+          <w:szCs w:val="24"/>
+        </w:rPr>
+        <w:t>sa</w:t>
+      </w:r>
+      <w:proofErr w:type="gramEnd"/>
+      <w:r>
+        <w:rPr>
+          <w:rFonts w:ascii="Times New Roman" w:hAnsi="Times New Roman" w:cs="Times New Roman"/>
+          <w:sz w:val="24"/>
+          <w:szCs w:val="24"/>
+        </w:rPr>
+        <w:t xml:space="preserve"> creeze aplicatii gata de a fi utilizate. Prin integrarea unui server web precum Tomcat sau Netty in aplicatie</w:t>
+      </w:r>
+      <w:r>
+        <w:rPr>
+          <w:rFonts w:ascii="Times New Roman" w:hAnsi="Times New Roman" w:cs="Times New Roman"/>
+          <w:sz w:val="24"/>
+          <w:szCs w:val="24"/>
+        </w:rPr>
+        <w:t>, aceasta poate functiona in mod in</w:t>
+      </w:r>
+      <w:r>
+        <w:rPr>
+          <w:rFonts w:ascii="Times New Roman" w:hAnsi="Times New Roman" w:cs="Times New Roman"/>
+          <w:sz w:val="24"/>
+          <w:szCs w:val="24"/>
+        </w:rPr>
+        <w:t xml:space="preserve">dependent, nefiind nevoie de </w:t>
+      </w:r>
+      <w:r>
+        <w:rPr>
+          <w:rFonts w:ascii="Times New Roman" w:hAnsi="Times New Roman" w:cs="Times New Roman"/>
+          <w:sz w:val="24"/>
+          <w:szCs w:val="24"/>
+        </w:rPr>
+        <w:t xml:space="preserve">server extern. De asemenea, daca </w:t>
+      </w:r>
+      <w:proofErr w:type="gramStart"/>
+      <w:r>
+        <w:rPr>
+          <w:rFonts w:ascii="Times New Roman" w:hAnsi="Times New Roman" w:cs="Times New Roman"/>
+          <w:sz w:val="24"/>
+          <w:szCs w:val="24"/>
+        </w:rPr>
+        <w:t>este</w:t>
+      </w:r>
+      <w:proofErr w:type="gramEnd"/>
+      <w:r>
+        <w:rPr>
+          <w:rFonts w:ascii="Times New Roman" w:hAnsi="Times New Roman" w:cs="Times New Roman"/>
+          <w:sz w:val="24"/>
+          <w:szCs w:val="24"/>
+        </w:rPr>
+        <w:t xml:space="preserve"> necesar, programatorii pot opta pentru excluderea serverului web implicit.</w:t>
+      </w:r>
+    </w:p>
+    <w:p>
+      <w:pPr>
+        <w:spacing w:line="360" w:lineRule="auto"/>
+        <w:rPr>
+          <w:rFonts w:ascii="Times New Roman" w:hAnsi="Times New Roman" w:cs="Times New Roman"/>
+          <w:sz w:val="24"/>
+          <w:szCs w:val="24"/>
+        </w:rPr>
+      </w:pPr>
+    </w:p>
+    <w:p>
+      <w:pPr>
+        <w:pStyle w:val="Heading3"/>
+        <w:spacing w:line="360" w:lineRule="auto"/>
+        <w:rPr>
+          <w:rFonts w:ascii="Times New Roman" w:hAnsi="Times New Roman" w:cs="Times New Roman"/>
+        </w:rPr>
+      </w:pPr>
+      <w:r>
+        <w:tab/>
+      </w:r>
+      <w:bookmarkStart w:id="17" w:name="_Toc133327686"/>
+      <w:r>
+        <w:rPr>
+          <w:rFonts w:ascii="Times New Roman" w:hAnsi="Times New Roman" w:cs="Times New Roman"/>
+        </w:rPr>
+        <w:t>3.2.4) PostgreSQL</w:t>
+      </w:r>
+      <w:bookmarkEnd w:id="17"/>
+    </w:p>
+    <w:p>
+      <w:pPr>
+        <w:spacing w:line="360" w:lineRule="auto"/>
+        <w:rPr>
+          <w:rFonts w:ascii="Times New Roman" w:hAnsi="Times New Roman" w:cs="Times New Roman"/>
+          <w:sz w:val="24"/>
+          <w:szCs w:val="24"/>
+        </w:rPr>
+      </w:pPr>
+      <w:r>
+        <w:rPr>
+          <w:rFonts w:ascii="Times New Roman" w:hAnsi="Times New Roman" w:cs="Times New Roman"/>
+          <w:sz w:val="24"/>
+          <w:szCs w:val="24"/>
+        </w:rPr>
+        <w:tab/>
+        <w:t xml:space="preserve">PostgreSQL </w:t>
+      </w:r>
+      <w:proofErr w:type="gramStart"/>
+      <w:r>
+        <w:rPr>
+          <w:rFonts w:ascii="Times New Roman" w:hAnsi="Times New Roman" w:cs="Times New Roman"/>
+          <w:sz w:val="24"/>
+          <w:szCs w:val="24"/>
+        </w:rPr>
+        <w:t>este</w:t>
+      </w:r>
+      <w:proofErr w:type="gramEnd"/>
+      <w:r>
+        <w:rPr>
+          <w:rFonts w:ascii="Times New Roman" w:hAnsi="Times New Roman" w:cs="Times New Roman"/>
+          <w:sz w:val="24"/>
+          <w:szCs w:val="24"/>
+        </w:rPr>
+        <w:t xml:space="preserve"> un sistem de gestionare de baza de date care se axeaza pe conformarea SQL si pe extensibilitate. </w:t>
+      </w:r>
+      <w:r>
+        <w:rPr>
+          <w:rFonts w:ascii="Times New Roman" w:hAnsi="Times New Roman" w:cs="Times New Roman"/>
+          <w:sz w:val="24"/>
+          <w:szCs w:val="24"/>
+        </w:rPr>
+        <w:t xml:space="preserve">PostgreSQL ofera functionalitati precum: trigger, view, </w:t>
+      </w:r>
+      <w:r>
+        <w:rPr>
+          <w:rFonts w:ascii="Times New Roman" w:hAnsi="Times New Roman" w:cs="Times New Roman"/>
+          <w:sz w:val="24"/>
+          <w:szCs w:val="24"/>
+        </w:rPr>
+        <w:t xml:space="preserve">chei externe si proceduri stocate. De asemenea, </w:t>
+      </w:r>
+      <w:r>
+        <w:rPr>
+          <w:rFonts w:ascii="Times New Roman" w:hAnsi="Times New Roman" w:cs="Times New Roman"/>
+          <w:sz w:val="24"/>
+          <w:szCs w:val="24"/>
+        </w:rPr>
+        <w:t xml:space="preserve">de la statii de lucru, la depozite de date sau servicii web, PostgreSQL </w:t>
+      </w:r>
+      <w:proofErr w:type="gramStart"/>
+      <w:r>
+        <w:rPr>
+          <w:rFonts w:ascii="Times New Roman" w:hAnsi="Times New Roman" w:cs="Times New Roman"/>
+          <w:sz w:val="24"/>
+          <w:szCs w:val="24"/>
+        </w:rPr>
+        <w:t>este</w:t>
+      </w:r>
+      <w:proofErr w:type="gramEnd"/>
+      <w:r>
+        <w:rPr>
+          <w:rFonts w:ascii="Times New Roman" w:hAnsi="Times New Roman" w:cs="Times New Roman"/>
+          <w:sz w:val="24"/>
+          <w:szCs w:val="24"/>
+        </w:rPr>
+        <w:t xml:space="preserve"> conceput pentru a gestiona o varietate larga de sarcini. </w:t>
+      </w:r>
+    </w:p>
+    <w:p>
+      <w:pPr>
+        <w:spacing w:line="360" w:lineRule="auto"/>
+        <w:rPr>
+          <w:rFonts w:ascii="Times New Roman" w:hAnsi="Times New Roman" w:cs="Times New Roman"/>
+          <w:sz w:val="24"/>
+          <w:szCs w:val="24"/>
+        </w:rPr>
+      </w:pPr>
+    </w:p>
+    <w:p>
+      <w:pPr>
+        <w:spacing w:line="360" w:lineRule="auto"/>
+        <w:rPr>
+          <w:rFonts w:ascii="Times New Roman" w:hAnsi="Times New Roman" w:cs="Times New Roman"/>
+          <w:sz w:val="24"/>
+          <w:szCs w:val="24"/>
+        </w:rPr>
+      </w:pPr>
+    </w:p>
+    <w:p>
+      <w:pPr>
+        <w:spacing w:line="360" w:lineRule="auto"/>
+        <w:rPr>
+          <w:rFonts w:ascii="Times New Roman" w:hAnsi="Times New Roman" w:cs="Times New Roman"/>
+          <w:sz w:val="24"/>
+          <w:szCs w:val="24"/>
+        </w:rPr>
+      </w:pPr>
+    </w:p>
+    <w:p>
+      <w:pPr>
+        <w:spacing w:line="360" w:lineRule="auto"/>
+        <w:rPr>
+          <w:rFonts w:ascii="Times New Roman" w:hAnsi="Times New Roman" w:cs="Times New Roman"/>
+          <w:sz w:val="24"/>
+          <w:szCs w:val="24"/>
+        </w:rPr>
+      </w:pPr>
     </w:p>
     <w:p>
       <w:pPr>
@@ -3800,16 +5582,17 @@
         <w:rPr>
           <w:rFonts w:ascii="Times New Roman" w:hAnsi="Times New Roman" w:cs="Times New Roman"/>
         </w:rPr>
+        <w:lastRenderedPageBreak/>
         <w:tab/>
       </w:r>
-      <w:bookmarkStart w:id="14" w:name="_Toc132900241"/>
-      <w:r>
-        <w:rPr>
-          <w:rFonts w:ascii="Times New Roman" w:hAnsi="Times New Roman" w:cs="Times New Roman"/>
-        </w:rPr>
-        <w:t>3.2) Back-end</w:t>
-      </w:r>
-      <w:bookmarkEnd w:id="14"/>
+      <w:bookmarkStart w:id="18" w:name="_Toc133327687"/>
+      <w:r>
+        <w:rPr>
+          <w:rFonts w:ascii="Times New Roman" w:hAnsi="Times New Roman" w:cs="Times New Roman"/>
+        </w:rPr>
+        <w:t>3.3) Alte tehnologii folosite in domeniul aplicatiilor de catering/E-commerce</w:t>
+      </w:r>
+      <w:bookmarkEnd w:id="18"/>
     </w:p>
     <w:p>
       <w:pPr>
@@ -3820,25 +5603,106 @@
         </w:rPr>
       </w:pPr>
       <w:r>
-        <w:rPr>
-          <w:rFonts w:ascii="Times New Roman" w:hAnsi="Times New Roman" w:cs="Times New Roman"/>
-        </w:rPr>
         <w:tab/>
       </w:r>
-      <w:r>
-        <w:rPr>
-          <w:rFonts w:ascii="Times New Roman" w:hAnsi="Times New Roman" w:cs="Times New Roman"/>
-        </w:rPr>
-        <w:t xml:space="preserve">   </w:t>
-      </w:r>
-      <w:bookmarkStart w:id="15" w:name="_Toc132900242"/>
-      <w:r>
-        <w:rPr>
-          <w:rFonts w:ascii="Times New Roman" w:hAnsi="Times New Roman" w:cs="Times New Roman"/>
-        </w:rPr>
-        <w:t>3.2.1) Java</w:t>
-      </w:r>
-      <w:bookmarkEnd w:id="15"/>
+      <w:bookmarkStart w:id="19" w:name="_Toc133327688"/>
+      <w:r>
+        <w:rPr>
+          <w:rFonts w:ascii="Times New Roman" w:hAnsi="Times New Roman" w:cs="Times New Roman"/>
+        </w:rPr>
+        <w:t>3.3.1) React</w:t>
+      </w:r>
+      <w:bookmarkEnd w:id="19"/>
+    </w:p>
+    <w:p>
+      <w:pPr>
+        <w:spacing w:line="360" w:lineRule="auto"/>
+        <w:rPr>
+          <w:rFonts w:ascii="Times New Roman" w:hAnsi="Times New Roman" w:cs="Times New Roman"/>
+          <w:sz w:val="24"/>
+          <w:szCs w:val="24"/>
+        </w:rPr>
+      </w:pPr>
+      <w:r>
+        <w:rPr>
+          <w:rFonts w:ascii="Times New Roman" w:hAnsi="Times New Roman" w:cs="Times New Roman"/>
+          <w:sz w:val="24"/>
+          <w:szCs w:val="24"/>
+        </w:rPr>
+        <w:tab/>
+      </w:r>
+      <w:r>
+        <w:rPr>
+          <w:rFonts w:ascii="Times New Roman" w:hAnsi="Times New Roman" w:cs="Times New Roman"/>
+          <w:sz w:val="24"/>
+          <w:szCs w:val="24"/>
+        </w:rPr>
+        <w:t xml:space="preserve">React, sau React.js </w:t>
+      </w:r>
+      <w:proofErr w:type="gramStart"/>
+      <w:r>
+        <w:rPr>
+          <w:rFonts w:ascii="Times New Roman" w:hAnsi="Times New Roman" w:cs="Times New Roman"/>
+          <w:sz w:val="24"/>
+          <w:szCs w:val="24"/>
+        </w:rPr>
+        <w:t>este</w:t>
+      </w:r>
+      <w:proofErr w:type="gramEnd"/>
+      <w:r>
+        <w:rPr>
+          <w:rFonts w:ascii="Times New Roman" w:hAnsi="Times New Roman" w:cs="Times New Roman"/>
+          <w:sz w:val="24"/>
+          <w:szCs w:val="24"/>
+        </w:rPr>
+        <w:t xml:space="preserve"> un framework pentru crearea aplicatiilor de tip website. Acesta are la baza limbajul JavaScript si </w:t>
+      </w:r>
+      <w:proofErr w:type="gramStart"/>
+      <w:r>
+        <w:rPr>
+          <w:rFonts w:ascii="Times New Roman" w:hAnsi="Times New Roman" w:cs="Times New Roman"/>
+          <w:sz w:val="24"/>
+          <w:szCs w:val="24"/>
+        </w:rPr>
+        <w:t>este</w:t>
+      </w:r>
+      <w:proofErr w:type="gramEnd"/>
+      <w:r>
+        <w:rPr>
+          <w:rFonts w:ascii="Times New Roman" w:hAnsi="Times New Roman" w:cs="Times New Roman"/>
+          <w:sz w:val="24"/>
+          <w:szCs w:val="24"/>
+        </w:rPr>
+        <w:t xml:space="preserve"> construit pe componente. Asemenea Angular, principalul scop al framework-ului React este de a ajuta dezvoltatorii de aplicatii web in dezvoltarea acestora intr-un mod mai rapid, mai usor de citit si mai usor de depanat. Acesta </w:t>
+      </w:r>
+      <w:proofErr w:type="gramStart"/>
+      <w:r>
+        <w:rPr>
+          <w:rFonts w:ascii="Times New Roman" w:hAnsi="Times New Roman" w:cs="Times New Roman"/>
+          <w:sz w:val="24"/>
+          <w:szCs w:val="24"/>
+        </w:rPr>
+        <w:t>este</w:t>
+      </w:r>
+      <w:proofErr w:type="gramEnd"/>
+      <w:r>
+        <w:rPr>
+          <w:rFonts w:ascii="Times New Roman" w:hAnsi="Times New Roman" w:cs="Times New Roman"/>
+          <w:sz w:val="24"/>
+          <w:szCs w:val="24"/>
+        </w:rPr>
+        <w:t xml:space="preserve"> competitorul principal al framework-ului Angular, fiind cel mai utilizat framework pana in prezent.  </w:t>
+      </w:r>
+    </w:p>
+    <w:p>
+      <w:pPr>
+        <w:spacing w:line="360" w:lineRule="auto"/>
+        <w:rPr>
+          <w:rFonts w:ascii="Times New Roman" w:hAnsi="Times New Roman" w:cs="Times New Roman"/>
+          <w:sz w:val="24"/>
+          <w:szCs w:val="24"/>
+        </w:rPr>
+      </w:pPr>
     </w:p>
     <w:p>
       <w:pPr>
@@ -3854,40 +5718,93 @@
         </w:rPr>
         <w:tab/>
       </w:r>
-      <w:r>
-        <w:rPr>
-          <w:rFonts w:ascii="Times New Roman" w:hAnsi="Times New Roman" w:cs="Times New Roman"/>
-        </w:rPr>
-        <w:t xml:space="preserve">   </w:t>
-      </w:r>
-      <w:bookmarkStart w:id="16" w:name="_Toc132900243"/>
-      <w:r>
-        <w:rPr>
-          <w:rFonts w:ascii="Times New Roman" w:hAnsi="Times New Roman" w:cs="Times New Roman"/>
-        </w:rPr>
-        <w:t xml:space="preserve">3.2.2) </w:t>
+      <w:bookmarkStart w:id="20" w:name="_Toc133327689"/>
+      <w:r>
+        <w:rPr>
+          <w:rFonts w:ascii="Times New Roman" w:hAnsi="Times New Roman" w:cs="Times New Roman"/>
+        </w:rPr>
+        <w:t>3.3.2) Aplicatii pentru telefon</w:t>
+      </w:r>
+      <w:bookmarkEnd w:id="20"/>
+    </w:p>
+    <w:p>
+      <w:pPr>
+        <w:spacing w:line="360" w:lineRule="auto"/>
+        <w:rPr>
+          <w:rFonts w:ascii="Times New Roman" w:hAnsi="Times New Roman" w:cs="Times New Roman"/>
+          <w:sz w:val="24"/>
+          <w:szCs w:val="24"/>
+        </w:rPr>
+      </w:pPr>
+      <w:r>
+        <w:rPr>
+          <w:rFonts w:ascii="Times New Roman" w:hAnsi="Times New Roman" w:cs="Times New Roman"/>
+          <w:sz w:val="24"/>
+          <w:szCs w:val="24"/>
+        </w:rPr>
+        <w:tab/>
+        <w:t xml:space="preserve">In ciuda faptului ca foarte multe aplicatii de E-commerce sunt construite sub forma unui website, exista tot atatea solutii software care in loc de a folosi un website pentru interfata cu care interactioneaza utilizatorul, folosesc o aplicatie nativa de telefon, inlocuind doar partea de “front-end”, putand </w:t>
+      </w:r>
+      <w:r>
+        <w:rPr>
+          <w:rFonts w:ascii="Times New Roman" w:hAnsi="Times New Roman" w:cs="Times New Roman"/>
+          <w:sz w:val="24"/>
+          <w:szCs w:val="24"/>
+        </w:rPr>
+        <w:t xml:space="preserve">astfel </w:t>
+      </w:r>
+      <w:r>
+        <w:rPr>
+          <w:rFonts w:ascii="Times New Roman" w:hAnsi="Times New Roman" w:cs="Times New Roman"/>
+          <w:sz w:val="24"/>
+          <w:szCs w:val="24"/>
+        </w:rPr>
+        <w:t xml:space="preserve">sa pastreze acelasi “back-end”. De asemenea, exista si optiunea de a utiliza ambele optiuni in paralel deoarece cuplarea de la client la server </w:t>
       </w:r>
       <w:proofErr w:type="gramStart"/>
       <w:r>
         <w:rPr>
           <w:rFonts w:ascii="Times New Roman" w:hAnsi="Times New Roman" w:cs="Times New Roman"/>
-        </w:rPr>
-        <w:t>S</w:t>
-      </w:r>
-      <w:r>
-        <w:rPr>
-          <w:rFonts w:ascii="Times New Roman" w:hAnsi="Times New Roman" w:cs="Times New Roman"/>
-        </w:rPr>
-        <w:t>pring</w:t>
+          <w:sz w:val="24"/>
+          <w:szCs w:val="24"/>
+        </w:rPr>
+        <w:t>este</w:t>
       </w:r>
       <w:proofErr w:type="gramEnd"/>
       <w:r>
         <w:rPr>
           <w:rFonts w:ascii="Times New Roman" w:hAnsi="Times New Roman" w:cs="Times New Roman"/>
-        </w:rPr>
-        <w:t xml:space="preserve"> framework</w:t>
-      </w:r>
-      <w:bookmarkEnd w:id="16"/>
+          <w:sz w:val="24"/>
+          <w:szCs w:val="24"/>
+        </w:rPr>
+        <w:t xml:space="preserve"> una detasata, putand </w:t>
+      </w:r>
+      <w:r>
+        <w:rPr>
+          <w:rFonts w:ascii="Times New Roman" w:hAnsi="Times New Roman" w:cs="Times New Roman"/>
+          <w:sz w:val="24"/>
+          <w:szCs w:val="24"/>
+        </w:rPr>
+        <w:t>utiliza</w:t>
+      </w:r>
+      <w:r>
+        <w:rPr>
+          <w:rFonts w:ascii="Times New Roman" w:hAnsi="Times New Roman" w:cs="Times New Roman"/>
+          <w:sz w:val="24"/>
+          <w:szCs w:val="24"/>
+        </w:rPr>
+        <w:t xml:space="preserve"> doua aplicatii de tip client care comunica cu acelasi back-end.</w:t>
+      </w:r>
+    </w:p>
+    <w:p>
+      <w:pPr>
+        <w:spacing w:line="360" w:lineRule="auto"/>
+        <w:rPr>
+          <w:rFonts w:ascii="Times New Roman" w:hAnsi="Times New Roman" w:cs="Times New Roman"/>
+          <w:sz w:val="24"/>
+          <w:szCs w:val="24"/>
+        </w:rPr>
+      </w:pPr>
     </w:p>
     <w:p>
       <w:pPr>
@@ -3903,62 +5820,189 @@
         </w:rPr>
         <w:tab/>
       </w:r>
-      <w:r>
-        <w:rPr>
-          <w:rFonts w:ascii="Times New Roman" w:hAnsi="Times New Roman" w:cs="Times New Roman"/>
-        </w:rPr>
-        <w:t xml:space="preserve">   </w:t>
-      </w:r>
-      <w:bookmarkStart w:id="17" w:name="_Toc132900244"/>
-      <w:r>
-        <w:rPr>
-          <w:rFonts w:ascii="Times New Roman" w:hAnsi="Times New Roman" w:cs="Times New Roman"/>
-        </w:rPr>
-        <w:t>3.2.3) Spring Boot framework</w:t>
-      </w:r>
-      <w:bookmarkEnd w:id="17"/>
-    </w:p>
-    <w:p>
-      <w:pPr>
-        <w:pStyle w:val="Heading2"/>
-        <w:spacing w:line="360" w:lineRule="auto"/>
-        <w:rPr>
-          <w:rFonts w:ascii="Times New Roman" w:hAnsi="Times New Roman" w:cs="Times New Roman"/>
-        </w:rPr>
-      </w:pPr>
-      <w:r>
-        <w:rPr>
-          <w:rFonts w:ascii="Times New Roman" w:hAnsi="Times New Roman" w:cs="Times New Roman"/>
+      <w:bookmarkStart w:id="21" w:name="_Toc133327690"/>
+      <w:r>
+        <w:rPr>
+          <w:rFonts w:ascii="Times New Roman" w:hAnsi="Times New Roman" w:cs="Times New Roman"/>
+        </w:rPr>
+        <w:t xml:space="preserve">3.3.3) </w:t>
+      </w:r>
+      <w:r>
+        <w:rPr>
+          <w:rFonts w:ascii="Times New Roman" w:hAnsi="Times New Roman" w:cs="Times New Roman"/>
+        </w:rPr>
+        <w:t>ASP.NET Core</w:t>
+      </w:r>
+      <w:bookmarkEnd w:id="21"/>
+    </w:p>
+    <w:p>
+      <w:pPr>
+        <w:spacing w:line="360" w:lineRule="auto"/>
+        <w:rPr>
+          <w:rFonts w:ascii="Times New Roman" w:hAnsi="Times New Roman" w:cs="Times New Roman"/>
+          <w:sz w:val="24"/>
+          <w:szCs w:val="24"/>
+        </w:rPr>
+      </w:pPr>
+      <w:r>
+        <w:rPr>
+          <w:rFonts w:ascii="Times New Roman" w:hAnsi="Times New Roman" w:cs="Times New Roman"/>
+          <w:sz w:val="24"/>
+          <w:szCs w:val="24"/>
         </w:rPr>
         <w:tab/>
       </w:r>
-      <w:bookmarkStart w:id="18" w:name="_Toc132900245"/>
-      <w:r>
-        <w:rPr>
-          <w:rFonts w:ascii="Times New Roman" w:hAnsi="Times New Roman" w:cs="Times New Roman"/>
-        </w:rPr>
-        <w:t>3.3) Alte tehnologii folosite in domeniul aplicatiilor de catering/E-commerce</w:t>
-      </w:r>
-      <w:bookmarkEnd w:id="18"/>
-    </w:p>
-    <w:p>
-      <w:pPr>
-        <w:spacing w:line="360" w:lineRule="auto"/>
-        <w:rPr>
-          <w:rFonts w:ascii="Times New Roman" w:hAnsi="Times New Roman" w:cs="Times New Roman"/>
-        </w:rPr>
-      </w:pPr>
-      <w:r>
-        <w:rPr>
-          <w:rFonts w:ascii="Times New Roman" w:hAnsi="Times New Roman" w:cs="Times New Roman"/>
+      <w:r>
+        <w:rPr>
+          <w:rFonts w:ascii="Times New Roman" w:hAnsi="Times New Roman" w:cs="Times New Roman"/>
+          <w:sz w:val="24"/>
+          <w:szCs w:val="24"/>
+        </w:rPr>
+        <w:t xml:space="preserve">Microsoft a creat ASP.NET Core, </w:t>
+      </w:r>
+      <w:proofErr w:type="gramStart"/>
+      <w:r>
+        <w:rPr>
+          <w:rFonts w:ascii="Times New Roman" w:hAnsi="Times New Roman" w:cs="Times New Roman"/>
+          <w:sz w:val="24"/>
+          <w:szCs w:val="24"/>
+        </w:rPr>
+        <w:t>un</w:t>
+      </w:r>
+      <w:proofErr w:type="gramEnd"/>
+      <w:r>
+        <w:rPr>
+          <w:rFonts w:ascii="Times New Roman" w:hAnsi="Times New Roman" w:cs="Times New Roman"/>
+          <w:sz w:val="24"/>
+          <w:szCs w:val="24"/>
+        </w:rPr>
+        <w:t xml:space="preserve"> framework open-source care inlocuieste ASP.NET. Este </w:t>
+      </w:r>
+      <w:proofErr w:type="gramStart"/>
+      <w:r>
+        <w:rPr>
+          <w:rFonts w:ascii="Times New Roman" w:hAnsi="Times New Roman" w:cs="Times New Roman"/>
+          <w:sz w:val="24"/>
+          <w:szCs w:val="24"/>
+        </w:rPr>
+        <w:t>un</w:t>
+      </w:r>
+      <w:proofErr w:type="gramEnd"/>
+      <w:r>
+        <w:rPr>
+          <w:rFonts w:ascii="Times New Roman" w:hAnsi="Times New Roman" w:cs="Times New Roman"/>
+          <w:sz w:val="24"/>
+          <w:szCs w:val="24"/>
+        </w:rPr>
+        <w:t xml:space="preserve"> framework modular care ruleaza atat pe .NET Framework pentru Windows, cat si pe arhitectura multiplatforma .NET. De la versiunea ASP.NET Core 3, framework-ul nu mai suporta .NET Framework, continuandu-se suportul doar pentru .NET Core.</w:t>
+      </w:r>
+      <w:r>
+        <w:rPr>
+          <w:rFonts w:ascii="Times New Roman" w:hAnsi="Times New Roman" w:cs="Times New Roman"/>
+          <w:sz w:val="24"/>
+          <w:szCs w:val="24"/>
+        </w:rPr>
+        <w:t xml:space="preserve"> </w:t>
+      </w:r>
+    </w:p>
+    <w:p>
+      <w:pPr>
+        <w:spacing w:line="360" w:lineRule="auto"/>
+        <w:rPr>
+          <w:rFonts w:ascii="Times New Roman" w:hAnsi="Times New Roman" w:cs="Times New Roman"/>
+          <w:sz w:val="24"/>
+          <w:szCs w:val="24"/>
+        </w:rPr>
+      </w:pPr>
+      <w:r>
+        <w:rPr>
+          <w:rFonts w:ascii="Times New Roman" w:hAnsi="Times New Roman" w:cs="Times New Roman"/>
+          <w:sz w:val="24"/>
+          <w:szCs w:val="24"/>
         </w:rPr>
         <w:tab/>
-      </w:r>
-      <w:r>
-        <w:rPr>
-          <w:rFonts w:ascii="Times New Roman" w:hAnsi="Times New Roman" w:cs="Times New Roman"/>
+        <w:t xml:space="preserve">Chiar daca acest framework </w:t>
+      </w:r>
+      <w:proofErr w:type="gramStart"/>
+      <w:r>
+        <w:rPr>
+          <w:rFonts w:ascii="Times New Roman" w:hAnsi="Times New Roman" w:cs="Times New Roman"/>
+          <w:sz w:val="24"/>
+          <w:szCs w:val="24"/>
+        </w:rPr>
+        <w:t>este</w:t>
+      </w:r>
+      <w:proofErr w:type="gramEnd"/>
+      <w:r>
+        <w:rPr>
+          <w:rFonts w:ascii="Times New Roman" w:hAnsi="Times New Roman" w:cs="Times New Roman"/>
+          <w:sz w:val="24"/>
+          <w:szCs w:val="24"/>
+        </w:rPr>
+        <w:t xml:space="preserve"> rescris cu totul de la fundatie, deoarece este proiectat pentru a imbina arhitecturile vechi ASP.NET Web API si ASP.NET MVC, prezinta un nivel ridicat de compatibilitate cu ASP.NET. </w:t>
+      </w:r>
+    </w:p>
+    <w:p>
+      <w:pPr>
+        <w:spacing w:line="360" w:lineRule="auto"/>
+        <w:rPr>
+          <w:rFonts w:ascii="Times New Roman" w:hAnsi="Times New Roman" w:cs="Times New Roman"/>
+          <w:sz w:val="24"/>
+          <w:szCs w:val="24"/>
+        </w:rPr>
+      </w:pPr>
+      <w:r>
+        <w:rPr>
+          <w:rFonts w:ascii="Times New Roman" w:hAnsi="Times New Roman" w:cs="Times New Roman"/>
+          <w:sz w:val="24"/>
+          <w:szCs w:val="24"/>
         </w:rPr>
         <w:tab/>
+        <w:t xml:space="preserve">ASP.NET Core </w:t>
+      </w:r>
+      <w:proofErr w:type="gramStart"/>
+      <w:r>
+        <w:rPr>
+          <w:rFonts w:ascii="Times New Roman" w:hAnsi="Times New Roman" w:cs="Times New Roman"/>
+          <w:sz w:val="24"/>
+          <w:szCs w:val="24"/>
+        </w:rPr>
+        <w:t>a</w:t>
+      </w:r>
+      <w:proofErr w:type="gramEnd"/>
+      <w:r>
+        <w:rPr>
+          <w:rFonts w:ascii="Times New Roman" w:hAnsi="Times New Roman" w:cs="Times New Roman"/>
+          <w:sz w:val="24"/>
+          <w:szCs w:val="24"/>
+        </w:rPr>
+        <w:t xml:space="preserve"> aparut pe 27 mai 2016, Microsoft continuand sa imbunatateasca aceasta tehnologie, in prezent ajungand la versiunea 7.0, aparuta pe data de 8 noiembrie 2022.</w:t>
+      </w:r>
+    </w:p>
+    <w:p>
+      <w:pPr>
+        <w:spacing w:line="360" w:lineRule="auto"/>
+        <w:rPr>
+          <w:rFonts w:ascii="Times New Roman" w:hAnsi="Times New Roman" w:cs="Times New Roman"/>
+          <w:sz w:val="24"/>
+          <w:szCs w:val="24"/>
+        </w:rPr>
+      </w:pPr>
+      <w:r>
+        <w:rPr>
+          <w:rFonts w:ascii="Times New Roman" w:hAnsi="Times New Roman" w:cs="Times New Roman"/>
+          <w:sz w:val="24"/>
+          <w:szCs w:val="24"/>
+        </w:rPr>
+        <w:tab/>
+      </w:r>
+      <w:r>
+        <w:rPr>
+          <w:rFonts w:ascii="Times New Roman" w:hAnsi="Times New Roman" w:cs="Times New Roman"/>
+          <w:sz w:val="24"/>
+          <w:szCs w:val="24"/>
+        </w:rPr>
+        <w:t xml:space="preserve"> </w:t>
       </w:r>
     </w:p>
     <w:p>
@@ -3974,14 +6018,15 @@
           <w:rFonts w:ascii="Times New Roman" w:hAnsi="Times New Roman" w:cs="Times New Roman"/>
         </w:rPr>
       </w:pPr>
-      <w:bookmarkStart w:id="19" w:name="_Toc132900246"/>
-      <w:r>
-        <w:rPr>
-          <w:rFonts w:ascii="Times New Roman" w:hAnsi="Times New Roman" w:cs="Times New Roman"/>
-        </w:rPr>
+      <w:bookmarkStart w:id="22" w:name="_Toc133327691"/>
+      <w:r>
+        <w:rPr>
+          <w:rFonts w:ascii="Times New Roman" w:hAnsi="Times New Roman" w:cs="Times New Roman"/>
+        </w:rPr>
+        <w:lastRenderedPageBreak/>
         <w:t>Prezentarea solutiei informatice</w:t>
       </w:r>
-      <w:bookmarkEnd w:id="19"/>
+      <w:bookmarkEnd w:id="22"/>
     </w:p>
     <w:p>
       <w:pPr>
@@ -3993,14 +6038,14 @@
           <w:rFonts w:ascii="Times New Roman" w:hAnsi="Times New Roman" w:cs="Times New Roman"/>
         </w:rPr>
       </w:pPr>
-      <w:bookmarkStart w:id="20" w:name="_Toc132900247"/>
+      <w:bookmarkStart w:id="23" w:name="_Toc133327692"/>
       <w:r>
         <w:rPr>
           <w:rFonts w:ascii="Times New Roman" w:hAnsi="Times New Roman" w:cs="Times New Roman"/>
         </w:rPr>
         <w:t>4.1) Descrierea generala a sistemului informatic</w:t>
       </w:r>
-      <w:bookmarkEnd w:id="20"/>
+      <w:bookmarkEnd w:id="23"/>
     </w:p>
     <w:p>
       <w:pPr>
@@ -4017,14 +6062,14 @@
         </w:rPr>
         <w:tab/>
       </w:r>
-      <w:bookmarkStart w:id="21" w:name="_Toc132900248"/>
+      <w:bookmarkStart w:id="24" w:name="_Toc133327693"/>
       <w:r>
         <w:rPr>
           <w:rFonts w:ascii="Times New Roman" w:hAnsi="Times New Roman" w:cs="Times New Roman"/>
         </w:rPr>
         <w:t>4.2) Specificarea cerintelor sistemului informatic</w:t>
       </w:r>
-      <w:bookmarkEnd w:id="21"/>
+      <w:bookmarkEnd w:id="24"/>
     </w:p>
     <w:p>
       <w:pPr>
@@ -4070,7 +6115,23 @@
           <w:sz w:val="24"/>
           <w:szCs w:val="24"/>
         </w:rPr>
-        <w:t>In diagrama prezentata sunt expuse, in mod grafic, acrotii, principalele functionalitati ale aplicatiei care vor fi implementate in decursul etapei de proiectare si relatiile dintre acestia. In cadrul aplicatiei “Pizza4you” se afla doi actori, unul fiind cel din categoria de admin, iar celalalt fiind din categoria de consumator final, deoarece aceasta se doreste a fii o aplicatie de comert electronic.</w:t>
+        <w:t>In diagrama prezentata s</w:t>
+      </w:r>
+      <w:r>
+        <w:rPr>
+          <w:rFonts w:ascii="Times New Roman" w:hAnsi="Times New Roman" w:cs="Times New Roman"/>
+          <w:sz w:val="24"/>
+          <w:szCs w:val="24"/>
+        </w:rPr>
+        <w:t>unt expuse, in mod grafic, actor</w:t>
+      </w:r>
+      <w:r>
+        <w:rPr>
+          <w:rFonts w:ascii="Times New Roman" w:hAnsi="Times New Roman" w:cs="Times New Roman"/>
+          <w:sz w:val="24"/>
+          <w:szCs w:val="24"/>
+        </w:rPr>
+        <w:t>ii, principalele functionalitati ale aplicatiei care vor fi implementate in decursul etapei de proiectare si relatiile dintre acestia. In cadrul aplicatiei “Pizza4you” se afla doi actori, unul fiind cel din categoria de admin, iar celalalt fiind din categoria de consumator final, deoarece aceasta se doreste a fii o aplicatie de comert electronic.</w:t>
       </w:r>
     </w:p>
     <w:p>
@@ -4086,7 +6147,6 @@
           <w:rFonts w:ascii="Times New Roman" w:hAnsi="Times New Roman" w:cs="Times New Roman"/>
           <w:noProof/>
         </w:rPr>
-        <w:lastRenderedPageBreak/>
         <w:drawing>
           <wp:inline distT="0" distB="0" distL="0" distR="0" wp14:anchorId="6A51575D" wp14:editId="2401AD2E">
             <wp:extent cx="5943600" cy="3367405"/>
@@ -4178,6 +6238,7 @@
           <w:sz w:val="24"/>
           <w:szCs w:val="24"/>
         </w:rPr>
+        <w:lastRenderedPageBreak/>
         <w:tab/>
         <w:t xml:space="preserve">Din optiunea de vizualizare a cosului de cumparaturi, atat adminul cat si consumatorul pot </w:t>
       </w:r>
@@ -4379,14 +6440,14 @@
         </w:rPr>
         <w:tab/>
       </w:r>
-      <w:bookmarkStart w:id="22" w:name="_Toc132900249"/>
+      <w:bookmarkStart w:id="25" w:name="_Toc133327694"/>
       <w:r>
         <w:rPr>
           <w:rFonts w:ascii="Times New Roman" w:hAnsi="Times New Roman" w:cs="Times New Roman"/>
         </w:rPr>
         <w:t>4.3) Analiza sistemului informatic</w:t>
       </w:r>
-      <w:bookmarkEnd w:id="22"/>
+      <w:bookmarkEnd w:id="25"/>
     </w:p>
     <w:p>
       <w:pPr>
@@ -4409,14 +6470,14 @@
         </w:rPr>
         <w:tab/>
       </w:r>
-      <w:bookmarkStart w:id="23" w:name="_Toc132900250"/>
+      <w:bookmarkStart w:id="26" w:name="_Toc133327695"/>
       <w:r>
         <w:rPr>
           <w:rFonts w:ascii="Times New Roman" w:hAnsi="Times New Roman" w:cs="Times New Roman"/>
         </w:rPr>
         <w:t>4.3.1) Diagrame de activitate</w:t>
       </w:r>
-      <w:bookmarkEnd w:id="23"/>
+      <w:bookmarkEnd w:id="26"/>
     </w:p>
     <w:p>
       <w:pPr>
@@ -4494,6 +6555,7 @@
           <w:szCs w:val="24"/>
           <w:u w:val="single"/>
         </w:rPr>
+        <w:lastRenderedPageBreak/>
         <w:t xml:space="preserve">Diagrama de Activitate </w:t>
       </w:r>
       <w:proofErr w:type="gramStart"/>
@@ -4530,7 +6592,6 @@
           <w:szCs w:val="24"/>
           <w:u w:val="single"/>
         </w:rPr>
-        <w:lastRenderedPageBreak/>
         <w:drawing>
           <wp:inline distT="0" distB="0" distL="0" distR="0" wp14:anchorId="454D78DB" wp14:editId="4473334F">
             <wp:extent cx="5943600" cy="3930015"/>
@@ -4650,14 +6711,15 @@
           <w:rFonts w:ascii="Times New Roman" w:hAnsi="Times New Roman" w:cs="Times New Roman"/>
         </w:rPr>
       </w:pPr>
-      <w:bookmarkStart w:id="24" w:name="_Toc132900251"/>
+      <w:bookmarkStart w:id="27" w:name="_Toc133327696"/>
+      <w:bookmarkStart w:id="28" w:name="_GoBack"/>
       <w:r>
         <w:rPr>
           <w:rFonts w:ascii="Times New Roman" w:hAnsi="Times New Roman" w:cs="Times New Roman"/>
         </w:rPr>
         <w:t>4.4) Proiectarea sistemului informatic</w:t>
       </w:r>
-      <w:bookmarkEnd w:id="24"/>
+      <w:bookmarkEnd w:id="27"/>
     </w:p>
     <w:p>
       <w:pPr>
@@ -4680,14 +6742,14 @@
         </w:rPr>
         <w:tab/>
       </w:r>
-      <w:bookmarkStart w:id="25" w:name="_Toc132900252"/>
+      <w:bookmarkStart w:id="29" w:name="_Toc133327697"/>
       <w:r>
         <w:rPr>
           <w:rFonts w:ascii="Times New Roman" w:hAnsi="Times New Roman" w:cs="Times New Roman"/>
         </w:rPr>
         <w:t>4.4.1) Diagrama de clase detaliata</w:t>
       </w:r>
-      <w:bookmarkEnd w:id="25"/>
+      <w:bookmarkEnd w:id="29"/>
     </w:p>
     <w:p>
       <w:pPr>
@@ -4740,7 +6802,16 @@
           <w:sz w:val="24"/>
           <w:szCs w:val="24"/>
         </w:rPr>
-        <w:t xml:space="preserve"> fie cât mai ușor și rapid de lucrat cu acestea, având date cât mai puține și cu o redundanță cât mai mică. De asemenea, clasele respective conțin constructori și funcții de acces și de modificare a fiecărui atribut.</w:t>
+        <w:t xml:space="preserve"> fie cât mai ușor și rapid de lucrat cu acestea, având date cât mai puține și cu o redundanță cât mai mică. </w:t>
+      </w:r>
+      <w:r>
+        <w:rPr>
+          <w:rFonts w:ascii="Times New Roman" w:hAnsi="Times New Roman" w:cs="Times New Roman"/>
+          <w:sz w:val="24"/>
+          <w:szCs w:val="24"/>
+        </w:rPr>
+        <w:lastRenderedPageBreak/>
+        <w:t>De asemenea, clasele respective conțin constructori și funcții de acces și de modificare a fiecărui atribut.</w:t>
       </w:r>
     </w:p>
     <w:p>
@@ -4755,7 +6826,6 @@
           <w:rFonts w:ascii="Times New Roman" w:hAnsi="Times New Roman" w:cs="Times New Roman"/>
           <w:noProof/>
         </w:rPr>
-        <w:lastRenderedPageBreak/>
         <w:drawing>
           <wp:inline distT="0" distB="0" distL="0" distR="0" wp14:anchorId="1D46C38C" wp14:editId="13EC495E">
             <wp:extent cx="6510093" cy="4347713"/>
@@ -4830,14 +6900,14 @@
         </w:rPr>
         <w:tab/>
       </w:r>
-      <w:bookmarkStart w:id="26" w:name="_Toc132900253"/>
+      <w:bookmarkStart w:id="30" w:name="_Toc133327698"/>
       <w:r>
         <w:rPr>
           <w:rFonts w:ascii="Times New Roman" w:hAnsi="Times New Roman" w:cs="Times New Roman"/>
         </w:rPr>
         <w:t>4.4.2) Proiectarea bazei de date</w:t>
       </w:r>
-      <w:bookmarkEnd w:id="26"/>
+      <w:bookmarkEnd w:id="30"/>
     </w:p>
     <w:p>
       <w:pPr>
@@ -5009,6 +7079,7 @@
         <w:t xml:space="preserve"> many dintre tabele sunt create cu ajutorul unor tabele adiacente care contin defapt legaturi de one to many de la tabela de lagatura la cele doua tabele. De asemenea, se pot observa tipurile de date din fiecare tabela. </w:t>
       </w:r>
     </w:p>
+    <w:bookmarkEnd w:id="28"/>
     <w:p>
       <w:pPr>
         <w:spacing w:line="360" w:lineRule="auto"/>
@@ -5029,7 +7100,7 @@
           <w:rFonts w:ascii="Times New Roman" w:hAnsi="Times New Roman" w:cs="Times New Roman"/>
         </w:rPr>
       </w:pPr>
-      <w:bookmarkStart w:id="27" w:name="_Toc132900254"/>
+      <w:bookmarkStart w:id="31" w:name="_Toc133327699"/>
       <w:r>
         <w:rPr>
           <w:rFonts w:ascii="Times New Roman" w:hAnsi="Times New Roman" w:cs="Times New Roman"/>
@@ -5037,7 +7108,7 @@
         <w:lastRenderedPageBreak/>
         <w:t>Bibliografie</w:t>
       </w:r>
-      <w:bookmarkEnd w:id="27"/>
+      <w:bookmarkEnd w:id="31"/>
     </w:p>
     <w:p>
       <w:pPr>
@@ -5233,6 +7304,7 @@
       <w:pPr>
         <w:spacing w:line="360" w:lineRule="auto"/>
         <w:rPr>
+          <w:rStyle w:val="Hyperlink"/>
           <w:rFonts w:ascii="Times New Roman" w:hAnsi="Times New Roman" w:cs="Times New Roman"/>
           <w:sz w:val="24"/>
           <w:szCs w:val="24"/>
@@ -5250,10 +7322,302 @@
         </w:r>
       </w:hyperlink>
     </w:p>
+    <w:p>
+      <w:pPr>
+        <w:spacing w:line="360" w:lineRule="auto"/>
+        <w:rPr>
+          <w:rFonts w:ascii="Times New Roman" w:hAnsi="Times New Roman" w:cs="Times New Roman"/>
+          <w:sz w:val="24"/>
+          <w:szCs w:val="24"/>
+        </w:rPr>
+      </w:pPr>
+      <w:hyperlink r:id="rId23" w:history="1">
+        <w:r>
+          <w:rPr>
+            <w:rStyle w:val="Hyperlink"/>
+            <w:rFonts w:ascii="Times New Roman" w:hAnsi="Times New Roman" w:cs="Times New Roman"/>
+            <w:sz w:val="24"/>
+            <w:szCs w:val="24"/>
+          </w:rPr>
+          <w:t>https://en.wikipedia.org/wiki/Java_(programming_language)</w:t>
+        </w:r>
+      </w:hyperlink>
+    </w:p>
+    <w:p>
+      <w:pPr>
+        <w:spacing w:line="360" w:lineRule="auto"/>
+        <w:rPr>
+          <w:rFonts w:ascii="Times New Roman" w:hAnsi="Times New Roman" w:cs="Times New Roman"/>
+          <w:sz w:val="24"/>
+          <w:szCs w:val="24"/>
+        </w:rPr>
+      </w:pPr>
+      <w:hyperlink r:id="rId24" w:history="1">
+        <w:r>
+          <w:rPr>
+            <w:rStyle w:val="Hyperlink"/>
+            <w:rFonts w:ascii="Times New Roman" w:hAnsi="Times New Roman" w:cs="Times New Roman"/>
+            <w:sz w:val="24"/>
+            <w:szCs w:val="24"/>
+          </w:rPr>
+          <w:t>https://docs.oracle.com/en/java/</w:t>
+        </w:r>
+      </w:hyperlink>
+    </w:p>
+    <w:p>
+      <w:pPr>
+        <w:spacing w:line="360" w:lineRule="auto"/>
+        <w:rPr>
+          <w:rFonts w:ascii="Times New Roman" w:hAnsi="Times New Roman" w:cs="Times New Roman"/>
+          <w:sz w:val="24"/>
+          <w:szCs w:val="24"/>
+        </w:rPr>
+      </w:pPr>
+      <w:hyperlink r:id="rId25" w:history="1">
+        <w:r>
+          <w:rPr>
+            <w:rStyle w:val="Hyperlink"/>
+            <w:rFonts w:ascii="Times New Roman" w:hAnsi="Times New Roman" w:cs="Times New Roman"/>
+            <w:sz w:val="24"/>
+            <w:szCs w:val="24"/>
+          </w:rPr>
+          <w:t>https://en.wikipedia.org/wiki/Spring_Framework</w:t>
+        </w:r>
+      </w:hyperlink>
+    </w:p>
+    <w:p>
+      <w:pPr>
+        <w:spacing w:line="360" w:lineRule="auto"/>
+        <w:rPr>
+          <w:rFonts w:ascii="Times New Roman" w:hAnsi="Times New Roman" w:cs="Times New Roman"/>
+          <w:sz w:val="24"/>
+          <w:szCs w:val="24"/>
+        </w:rPr>
+      </w:pPr>
+      <w:hyperlink r:id="rId26" w:history="1">
+        <w:r>
+          <w:rPr>
+            <w:rStyle w:val="Hyperlink"/>
+            <w:rFonts w:ascii="Times New Roman" w:hAnsi="Times New Roman" w:cs="Times New Roman"/>
+            <w:sz w:val="24"/>
+            <w:szCs w:val="24"/>
+          </w:rPr>
+          <w:t>https://docs.spring.io/spring-framework/docs/current/reference/html/</w:t>
+        </w:r>
+      </w:hyperlink>
+    </w:p>
+    <w:p>
+      <w:pPr>
+        <w:spacing w:line="360" w:lineRule="auto"/>
+        <w:rPr>
+          <w:rFonts w:ascii="Times New Roman" w:hAnsi="Times New Roman" w:cs="Times New Roman"/>
+          <w:sz w:val="24"/>
+          <w:szCs w:val="24"/>
+        </w:rPr>
+      </w:pPr>
+      <w:hyperlink r:id="rId27" w:history="1">
+        <w:r>
+          <w:rPr>
+            <w:rStyle w:val="Hyperlink"/>
+            <w:rFonts w:ascii="Times New Roman" w:hAnsi="Times New Roman" w:cs="Times New Roman"/>
+            <w:sz w:val="24"/>
+            <w:szCs w:val="24"/>
+          </w:rPr>
+          <w:t>https://docs.spring.io/spring-boot/docs/current/reference/htmlsingle/</w:t>
+        </w:r>
+      </w:hyperlink>
+    </w:p>
+    <w:p>
+      <w:pPr>
+        <w:spacing w:line="360" w:lineRule="auto"/>
+        <w:rPr>
+          <w:rStyle w:val="Hyperlink"/>
+          <w:rFonts w:ascii="Times New Roman" w:hAnsi="Times New Roman" w:cs="Times New Roman"/>
+          <w:sz w:val="24"/>
+          <w:szCs w:val="24"/>
+        </w:rPr>
+      </w:pPr>
+      <w:hyperlink r:id="rId28" w:history="1">
+        <w:r>
+          <w:rPr>
+            <w:rStyle w:val="Hyperlink"/>
+            <w:rFonts w:ascii="Times New Roman" w:hAnsi="Times New Roman" w:cs="Times New Roman"/>
+            <w:sz w:val="24"/>
+            <w:szCs w:val="24"/>
+          </w:rPr>
+          <w:t>https://www.ibm.com/topics/java-spring-boot</w:t>
+        </w:r>
+      </w:hyperlink>
+    </w:p>
+    <w:p>
+      <w:pPr>
+        <w:spacing w:line="360" w:lineRule="auto"/>
+        <w:rPr>
+          <w:rStyle w:val="Hyperlink"/>
+          <w:rFonts w:ascii="Times New Roman" w:hAnsi="Times New Roman" w:cs="Times New Roman"/>
+          <w:sz w:val="24"/>
+          <w:szCs w:val="24"/>
+        </w:rPr>
+      </w:pPr>
+      <w:r>
+        <w:rPr>
+          <w:rStyle w:val="Hyperlink"/>
+          <w:rFonts w:ascii="Times New Roman" w:hAnsi="Times New Roman" w:cs="Times New Roman"/>
+          <w:sz w:val="24"/>
+          <w:szCs w:val="24"/>
+        </w:rPr>
+        <w:t>https://en.wikipedia.org/wiki/PostgreSQL</w:t>
+      </w:r>
+    </w:p>
+    <w:p>
+      <w:pPr>
+        <w:spacing w:line="360" w:lineRule="auto"/>
+        <w:rPr>
+          <w:rStyle w:val="Hyperlink"/>
+          <w:rFonts w:ascii="Times New Roman" w:hAnsi="Times New Roman" w:cs="Times New Roman"/>
+          <w:sz w:val="24"/>
+          <w:szCs w:val="24"/>
+        </w:rPr>
+      </w:pPr>
+      <w:hyperlink r:id="rId29" w:history="1">
+        <w:r>
+          <w:rPr>
+            <w:rStyle w:val="Hyperlink"/>
+            <w:rFonts w:ascii="Times New Roman" w:hAnsi="Times New Roman" w:cs="Times New Roman"/>
+            <w:sz w:val="24"/>
+            <w:szCs w:val="24"/>
+          </w:rPr>
+          <w:t>https://www.postgresql.org/docs/</w:t>
+        </w:r>
+      </w:hyperlink>
+    </w:p>
+    <w:p>
+      <w:pPr>
+        <w:spacing w:line="360" w:lineRule="auto"/>
+        <w:rPr>
+          <w:rFonts w:ascii="Times New Roman" w:hAnsi="Times New Roman" w:cs="Times New Roman"/>
+          <w:sz w:val="24"/>
+          <w:szCs w:val="24"/>
+        </w:rPr>
+      </w:pPr>
+      <w:hyperlink r:id="rId30" w:history="1">
+        <w:r>
+          <w:rPr>
+            <w:rStyle w:val="Hyperlink"/>
+            <w:rFonts w:ascii="Times New Roman" w:hAnsi="Times New Roman" w:cs="Times New Roman"/>
+            <w:sz w:val="24"/>
+            <w:szCs w:val="24"/>
+          </w:rPr>
+          <w:t>https://react.dev/</w:t>
+        </w:r>
+      </w:hyperlink>
+    </w:p>
+    <w:p>
+      <w:pPr>
+        <w:spacing w:line="360" w:lineRule="auto"/>
+        <w:rPr>
+          <w:rFonts w:ascii="Times New Roman" w:hAnsi="Times New Roman" w:cs="Times New Roman"/>
+          <w:sz w:val="24"/>
+          <w:szCs w:val="24"/>
+        </w:rPr>
+      </w:pPr>
+      <w:hyperlink r:id="rId31" w:history="1">
+        <w:r>
+          <w:rPr>
+            <w:rStyle w:val="Hyperlink"/>
+            <w:rFonts w:ascii="Times New Roman" w:hAnsi="Times New Roman" w:cs="Times New Roman"/>
+            <w:sz w:val="24"/>
+            <w:szCs w:val="24"/>
+          </w:rPr>
+          <w:t>https://en.wikipedia.org/wiki/React_(software)</w:t>
+        </w:r>
+      </w:hyperlink>
+    </w:p>
+    <w:p>
+      <w:pPr>
+        <w:spacing w:line="360" w:lineRule="auto"/>
+        <w:rPr>
+          <w:rFonts w:ascii="Times New Roman" w:hAnsi="Times New Roman" w:cs="Times New Roman"/>
+          <w:sz w:val="24"/>
+          <w:szCs w:val="24"/>
+        </w:rPr>
+      </w:pPr>
+      <w:hyperlink r:id="rId32" w:history="1">
+        <w:r>
+          <w:rPr>
+            <w:rStyle w:val="Hyperlink"/>
+            <w:rFonts w:ascii="Times New Roman" w:hAnsi="Times New Roman" w:cs="Times New Roman"/>
+            <w:sz w:val="24"/>
+            <w:szCs w:val="24"/>
+          </w:rPr>
+          <w:t>https://stackdiary.com/front-end-frameworks/</w:t>
+        </w:r>
+      </w:hyperlink>
+    </w:p>
+    <w:p>
+      <w:pPr>
+        <w:spacing w:line="360" w:lineRule="auto"/>
+        <w:rPr>
+          <w:rFonts w:ascii="Times New Roman" w:hAnsi="Times New Roman" w:cs="Times New Roman"/>
+          <w:sz w:val="24"/>
+          <w:szCs w:val="24"/>
+        </w:rPr>
+      </w:pPr>
+      <w:hyperlink r:id="rId33" w:history="1">
+        <w:r>
+          <w:rPr>
+            <w:rStyle w:val="Hyperlink"/>
+            <w:rFonts w:ascii="Times New Roman" w:hAnsi="Times New Roman" w:cs="Times New Roman"/>
+            <w:sz w:val="24"/>
+            <w:szCs w:val="24"/>
+          </w:rPr>
+          <w:t>https://learn.microsoft.com/en-us/dotnet/</w:t>
+        </w:r>
+      </w:hyperlink>
+    </w:p>
+    <w:p>
+      <w:pPr>
+        <w:spacing w:line="360" w:lineRule="auto"/>
+        <w:rPr>
+          <w:rFonts w:ascii="Times New Roman" w:hAnsi="Times New Roman" w:cs="Times New Roman"/>
+          <w:sz w:val="24"/>
+          <w:szCs w:val="24"/>
+        </w:rPr>
+      </w:pPr>
+      <w:hyperlink r:id="rId34" w:history="1">
+        <w:r>
+          <w:rPr>
+            <w:rStyle w:val="Hyperlink"/>
+            <w:rFonts w:ascii="Times New Roman" w:hAnsi="Times New Roman" w:cs="Times New Roman"/>
+            <w:sz w:val="24"/>
+            <w:szCs w:val="24"/>
+          </w:rPr>
+          <w:t>https://en.wikipedia.org/wiki/ASP.NET_Core</w:t>
+        </w:r>
+      </w:hyperlink>
+      <w:r>
+        <w:rPr>
+          <w:rFonts w:ascii="Times New Roman" w:hAnsi="Times New Roman" w:cs="Times New Roman"/>
+          <w:sz w:val="24"/>
+          <w:szCs w:val="24"/>
+        </w:rPr>
+        <w:t xml:space="preserve"> </w:t>
+      </w:r>
+    </w:p>
+    <w:p>
+      <w:pPr>
+        <w:spacing w:line="360" w:lineRule="auto"/>
+        <w:rPr>
+          <w:rFonts w:ascii="Times New Roman" w:hAnsi="Times New Roman" w:cs="Times New Roman"/>
+          <w:sz w:val="24"/>
+          <w:szCs w:val="24"/>
+        </w:rPr>
+      </w:pPr>
+    </w:p>
     <w:sectPr>
-      <w:headerReference w:type="default" r:id="rId23"/>
-      <w:footerReference w:type="default" r:id="rId24"/>
-      <w:headerReference w:type="first" r:id="rId25"/>
+      <w:headerReference w:type="default" r:id="rId35"/>
+      <w:footerReference w:type="default" r:id="rId36"/>
+      <w:headerReference w:type="first" r:id="rId37"/>
       <w:pgSz w:w="12240" w:h="15840"/>
       <w:pgMar w:top="1440" w:right="1440" w:bottom="1440" w:left="1440" w:header="720" w:footer="720" w:gutter="0"/>
       <w:cols w:space="720"/>
@@ -5323,7 +7687,7 @@
           <w:rPr>
             <w:noProof/>
           </w:rPr>
-          <w:t>13</w:t>
+          <w:t>12</w:t>
         </w:r>
         <w:r>
           <w:rPr>
@@ -6658,7 +9022,7 @@
 </file>
 
 <file path=customXml/itemProps1.xml><?xml version="1.0" encoding="utf-8"?>
-<ds:datastoreItem xmlns:ds="http://schemas.openxmlformats.org/officeDocument/2006/customXml" ds:itemID="{2E9B82D0-6515-42CC-B2BF-8B27FF6F9931}">
+<ds:datastoreItem xmlns:ds="http://schemas.openxmlformats.org/officeDocument/2006/customXml" ds:itemID="{762ACC0E-A566-41E3-A9C3-993860CC62D3}">
   <ds:schemaRefs>
     <ds:schemaRef ds:uri="http://schemas.openxmlformats.org/officeDocument/2006/bibliography"/>
   </ds:schemaRefs>

</xml_diff>